<commit_message>
mention Cognito as authentication and authorisation
</commit_message>
<xml_diff>
--- a/docs/INFS803 Proposal.docx
+++ b/docs/INFS803 Proposal.docx
@@ -262,7 +262,7 @@
           <w:sz w:val="22"/>
           <w:szCs w:val="24"/>
         </w:rPr>
-        <w:t xml:space="preserve"> cloud technologies, including Amazon Web Services (AWS) offerings such as AWS S3, Route 53, Lambda, RDS (MySQL), GraphQL, and Amplify, within the traditional three-tier architecture model in software development. By leveraging these AWS services, we aim to </w:t>
+        <w:t xml:space="preserve"> cloud technologies, including Amazon Web Services (AWS) offerings such as AWS </w:t>
       </w:r>
       <w:r>
         <w:rPr>
@@ -271,7 +271,7 @@
           <w:sz w:val="22"/>
           <w:szCs w:val="24"/>
         </w:rPr>
-        <w:t>optimize</w:t>
+        <w:t xml:space="preserve">Cognito, </w:t>
       </w:r>
       <w:r>
         <w:rPr>
@@ -280,7 +280,7 @@
           <w:sz w:val="22"/>
           <w:szCs w:val="24"/>
         </w:rPr>
-        <w:t xml:space="preserve"> the </w:t>
+        <w:t xml:space="preserve">S3, Route 53, Lambda, RDS (MySQL), GraphQL, and Amplify, within the traditional three-tier architecture model in software development. By leveraging these AWS services, we aim to </w:t>
       </w:r>
       <w:r>
         <w:rPr>
@@ -289,7 +289,7 @@
           <w:sz w:val="22"/>
           <w:szCs w:val="24"/>
         </w:rPr>
-        <w:t xml:space="preserve">cost, </w:t>
+        <w:t>optimize</w:t>
       </w:r>
       <w:r>
         <w:rPr>
@@ -298,9 +298,8 @@
           <w:sz w:val="22"/>
           <w:szCs w:val="24"/>
         </w:rPr>
-        <w:t xml:space="preserve">scalability, flexibility, and efficiency of software deployment and management. AWS S3 provides scalable object storage, Route 53 offers scalable domain name system (DNS) web service, Lambda enables serverless computing, RDS (MySQL) delivers managed relational databases, GraphQL facilitates efficient data querying, and </w:t>
-      </w:r>
-      <w:proofErr w:type="gramStart"/>
+        <w:t xml:space="preserve"> the </w:t>
+      </w:r>
       <w:r>
         <w:rPr>
           <w:rFonts w:ascii="Times New Roman" w:eastAsiaTheme="minorHAnsi" w:hAnsi="Times New Roman" w:cstheme="minorBidi"/>
@@ -308,9 +307,8 @@
           <w:sz w:val="22"/>
           <w:szCs w:val="24"/>
         </w:rPr>
-        <w:t>Amplify</w:t>
-      </w:r>
-      <w:proofErr w:type="gramEnd"/>
+        <w:t xml:space="preserve">cost, </w:t>
+      </w:r>
       <w:r>
         <w:rPr>
           <w:rFonts w:ascii="Times New Roman" w:eastAsiaTheme="minorHAnsi" w:hAnsi="Times New Roman" w:cstheme="minorBidi"/>
@@ -318,7 +316,25 @@
           <w:sz w:val="22"/>
           <w:szCs w:val="24"/>
         </w:rPr>
-        <w:t xml:space="preserve"> streamlines the development and deployment of cloud-based applications. Through a comprehensive examination of how these AWS services can be integrated into each tier of the architecture, our research seeks to propose innovative approaches for deploying, scaling, and maintaining applications</w:t>
+        <w:t xml:space="preserve">scalability, flexibility, and efficiency of software deployment and management. AWS </w:t>
+      </w:r>
+      <w:r>
+        <w:rPr>
+          <w:rFonts w:ascii="Times New Roman" w:eastAsiaTheme="minorHAnsi" w:hAnsi="Times New Roman" w:cstheme="minorBidi"/>
+          <w:color w:val="auto"/>
+          <w:sz w:val="22"/>
+          <w:szCs w:val="24"/>
+        </w:rPr>
+        <w:t xml:space="preserve">Cognito is used for user authentication and authorisation, </w:t>
+      </w:r>
+      <w:r>
+        <w:rPr>
+          <w:rFonts w:ascii="Times New Roman" w:eastAsiaTheme="minorHAnsi" w:hAnsi="Times New Roman" w:cstheme="minorBidi"/>
+          <w:color w:val="auto"/>
+          <w:sz w:val="22"/>
+          <w:szCs w:val="24"/>
+        </w:rPr>
+        <w:t>S3 provides scalable object storage, Route 53 offers scalable domain name system (DNS) web service, Lambda enables serverless computing, RDS (MySQL) delivers managed relational databases, GraphQL facilitates efficient data querying, and Amplify streamlines the development and deployment of cloud-based applications. Through a comprehensive examination of how these AWS services can be integrated into each tier of the architecture, our research seeks to propose innovative approaches for deploying, scaling, and maintaining applications</w:t>
       </w:r>
       <w:r>
         <w:rPr>

</xml_diff>

<commit_message>
fixed some formatting issues and typos
</commit_message>
<xml_diff>
--- a/docs/INFS803 Proposal.docx
+++ b/docs/INFS803 Proposal.docx
@@ -124,6 +124,26 @@
         </w:rPr>
         <w:t>e</w:t>
       </w:r>
+      <w:r>
+        <w:rPr>
+          <w:rFonts w:cs="Times New Roman"/>
+        </w:rPr>
+        <w:t xml:space="preserve"> (</w:t>
+      </w:r>
+      <w:proofErr w:type="spellStart"/>
+      <w:r>
+        <w:rPr>
+          <w:rFonts w:cs="Times New Roman"/>
+        </w:rPr>
+        <w:t>todo</w:t>
+      </w:r>
+      <w:proofErr w:type="spellEnd"/>
+      <w:r>
+        <w:rPr>
+          <w:rFonts w:cs="Times New Roman"/>
+        </w:rPr>
+        <w:t xml:space="preserve"> add here please)</w:t>
+      </w:r>
     </w:p>
     <w:p>
       <w:pPr>
@@ -138,6 +158,32 @@
           <w:rFonts w:cs="Times New Roman"/>
         </w:rPr>
         <w:t>Tommaso Cammelli</w:t>
+      </w:r>
+      <w:r>
+        <w:rPr>
+          <w:rFonts w:cs="Times New Roman"/>
+        </w:rPr>
+        <w:t xml:space="preserve"> </w:t>
+      </w:r>
+      <w:r>
+        <w:rPr>
+          <w:rFonts w:cs="Times New Roman"/>
+        </w:rPr>
+        <w:t>(</w:t>
+      </w:r>
+      <w:proofErr w:type="spellStart"/>
+      <w:r>
+        <w:rPr>
+          <w:rFonts w:cs="Times New Roman"/>
+        </w:rPr>
+        <w:t>todo</w:t>
+      </w:r>
+      <w:proofErr w:type="spellEnd"/>
+      <w:r>
+        <w:rPr>
+          <w:rFonts w:cs="Times New Roman"/>
+        </w:rPr>
+        <w:t xml:space="preserve"> add here please)</w:t>
       </w:r>
     </w:p>
     <w:p>
@@ -169,6 +215,7 @@
     <w:p>
       <w:pPr>
         <w:pStyle w:val="Heading1"/>
+        <w:spacing w:line="360" w:lineRule="auto"/>
       </w:pPr>
       <w:r>
         <w:lastRenderedPageBreak/>
@@ -183,239 +230,280 @@
         <w:t xml:space="preserve">CRISP offers a comprehensive solution designed to empower both job seekers and recruiters. For job seekers, CRISP provides an intuitive platform to craft </w:t>
       </w:r>
       <w:r>
-        <w:t>personalized</w:t>
-      </w:r>
-      <w:r>
-        <w:t xml:space="preserve"> profiles, complemented by the ability to upload introductory videos and traditional CVs. This multimedia approach transcends the confines of conventional resumes, </w:t>
-      </w:r>
-      <w:r>
-        <w:t>compelling candidates to showcase their skills, experiences, and personality</w:t>
-      </w:r>
-      <w:r>
-        <w:t>.</w:t>
+        <w:t>personali</w:t>
+      </w:r>
+      <w:r>
+        <w:t>s</w:t>
+      </w:r>
+      <w:r>
+        <w:t>ed</w:t>
+      </w:r>
+      <w:r>
+        <w:t xml:space="preserve"> profiles, complemented by the ability to upload introductory videos and traditional CVs. This multimedia approach transcends the confines of conventional resumes, compelling candidates to showcase their skills, experiences, and personality.</w:t>
       </w:r>
     </w:p>
     <w:p>
       <w:pPr>
         <w:spacing w:line="360" w:lineRule="auto"/>
       </w:pPr>
+      <w:r>
+        <w:t>On the recruiter's front, CRISP equips hiring professionals with tools to effortlessly post job listings, rate, and engage with candidates. Furthermore, CRISP facilitates seamless communication channels, fostering meaningful interactions between recruiters and candidates throughout the recruitment journey.</w:t>
+      </w:r>
     </w:p>
     <w:p>
       <w:pPr>
         <w:spacing w:line="360" w:lineRule="auto"/>
       </w:pPr>
-      <w:r>
-        <w:t xml:space="preserve">On the recruiter's front, CRISP equips hiring professionals with tools to effortlessly post job listings, </w:t>
-      </w:r>
-      <w:r>
-        <w:t>rate</w:t>
-      </w:r>
-      <w:r>
-        <w:t>, and engage with candidates. Furthermore, CRISP facilitates seamless communication channels, fostering meaningful interactions between recruiters and candidates throughout the recruitment journey.</w:t>
-      </w:r>
     </w:p>
     <w:p>
       <w:pPr>
         <w:pStyle w:val="Heading1"/>
-        <w:spacing w:line="360" w:lineRule="auto"/>
-        <w:rPr>
-          <w:rFonts w:ascii="Times New Roman" w:hAnsi="Times New Roman" w:cs="Times New Roman"/>
-        </w:rPr>
-      </w:pPr>
-      <w:r>
-        <w:rPr>
-          <w:rFonts w:ascii="Times New Roman" w:hAnsi="Times New Roman" w:cs="Times New Roman"/>
-        </w:rPr>
+        <w:spacing w:before="0" w:after="0" w:line="360" w:lineRule="auto"/>
+      </w:pPr>
+      <w:r>
         <w:t>Proposed Methodology</w:t>
       </w:r>
     </w:p>
     <w:p>
       <w:pPr>
         <w:pStyle w:val="Heading1"/>
-        <w:spacing w:line="360" w:lineRule="auto"/>
-        <w:rPr>
-          <w:rFonts w:ascii="Times New Roman" w:hAnsi="Times New Roman" w:cs="Times New Roman"/>
-        </w:rPr>
-      </w:pPr>
-      <w:r>
-        <w:rPr>
-          <w:rFonts w:ascii="Times New Roman" w:eastAsiaTheme="minorHAnsi" w:hAnsi="Times New Roman" w:cstheme="minorBidi"/>
+        <w:spacing w:before="0" w:after="0" w:line="360" w:lineRule="auto"/>
+        <w:rPr>
+          <w:rFonts w:cs="Times New Roman"/>
+        </w:rPr>
+      </w:pPr>
+      <w:r>
+        <w:rPr>
+          <w:rFonts w:eastAsiaTheme="minorHAnsi" w:cstheme="minorBidi"/>
           <w:color w:val="auto"/>
           <w:sz w:val="22"/>
           <w:szCs w:val="24"/>
         </w:rPr>
-        <w:t xml:space="preserve">The paper delves into </w:t>
-      </w:r>
-      <w:r>
-        <w:rPr>
-          <w:rFonts w:ascii="Times New Roman" w:eastAsiaTheme="minorHAnsi" w:hAnsi="Times New Roman" w:cstheme="minorBidi"/>
+        <w:t xml:space="preserve">The </w:t>
+      </w:r>
+      <w:r>
+        <w:rPr>
+          <w:rFonts w:eastAsiaTheme="minorHAnsi" w:cstheme="minorBidi"/>
           <w:color w:val="auto"/>
           <w:sz w:val="22"/>
           <w:szCs w:val="24"/>
         </w:rPr>
-        <w:t>integrating</w:t>
-      </w:r>
-      <w:r>
-        <w:rPr>
-          <w:rFonts w:ascii="Times New Roman" w:eastAsiaTheme="minorHAnsi" w:hAnsi="Times New Roman" w:cstheme="minorBidi"/>
+        <w:t>project</w:t>
+      </w:r>
+      <w:r>
+        <w:rPr>
+          <w:rFonts w:eastAsiaTheme="minorHAnsi" w:cstheme="minorBidi"/>
           <w:color w:val="auto"/>
           <w:sz w:val="22"/>
           <w:szCs w:val="24"/>
         </w:rPr>
-        <w:t xml:space="preserve"> cloud technologies, including Amazon Web Services (AWS) offerings such as AWS </w:t>
-      </w:r>
-      <w:r>
-        <w:rPr>
-          <w:rFonts w:ascii="Times New Roman" w:eastAsiaTheme="minorHAnsi" w:hAnsi="Times New Roman" w:cstheme="minorBidi"/>
+        <w:t xml:space="preserve"> delves into </w:t>
+      </w:r>
+      <w:r>
+        <w:rPr>
+          <w:rFonts w:eastAsiaTheme="minorHAnsi" w:cstheme="minorBidi"/>
           <w:color w:val="auto"/>
           <w:sz w:val="22"/>
           <w:szCs w:val="24"/>
         </w:rPr>
-        <w:t xml:space="preserve">Cognito, </w:t>
-      </w:r>
-      <w:r>
-        <w:rPr>
-          <w:rFonts w:ascii="Times New Roman" w:eastAsiaTheme="minorHAnsi" w:hAnsi="Times New Roman" w:cstheme="minorBidi"/>
+        <w:t>integrating</w:t>
+      </w:r>
+      <w:r>
+        <w:rPr>
+          <w:rFonts w:eastAsiaTheme="minorHAnsi" w:cstheme="minorBidi"/>
           <w:color w:val="auto"/>
           <w:sz w:val="22"/>
           <w:szCs w:val="24"/>
         </w:rPr>
-        <w:t xml:space="preserve">S3, Route 53, Lambda, RDS (MySQL), GraphQL, and Amplify, within the traditional three-tier architecture model in software development. By leveraging these AWS services, we aim to </w:t>
-      </w:r>
-      <w:r>
-        <w:rPr>
-          <w:rFonts w:ascii="Times New Roman" w:eastAsiaTheme="minorHAnsi" w:hAnsi="Times New Roman" w:cstheme="minorBidi"/>
+        <w:t xml:space="preserve"> cloud technologies, including Amazon Web Services (AWS) offerings such as AWS </w:t>
+      </w:r>
+      <w:r>
+        <w:rPr>
+          <w:rFonts w:eastAsiaTheme="minorHAnsi" w:cstheme="minorBidi"/>
           <w:color w:val="auto"/>
           <w:sz w:val="22"/>
           <w:szCs w:val="24"/>
         </w:rPr>
-        <w:t>optimize</w:t>
-      </w:r>
-      <w:r>
-        <w:rPr>
-          <w:rFonts w:ascii="Times New Roman" w:eastAsiaTheme="minorHAnsi" w:hAnsi="Times New Roman" w:cstheme="minorBidi"/>
+        <w:t xml:space="preserve">Cognito, </w:t>
+      </w:r>
+      <w:r>
+        <w:rPr>
+          <w:rFonts w:eastAsiaTheme="minorHAnsi" w:cstheme="minorBidi"/>
           <w:color w:val="auto"/>
           <w:sz w:val="22"/>
           <w:szCs w:val="24"/>
         </w:rPr>
-        <w:t xml:space="preserve"> the </w:t>
-      </w:r>
-      <w:r>
-        <w:rPr>
-          <w:rFonts w:ascii="Times New Roman" w:eastAsiaTheme="minorHAnsi" w:hAnsi="Times New Roman" w:cstheme="minorBidi"/>
+        <w:t xml:space="preserve">S3, Route 53, Lambda, RDS (MySQL), GraphQL, and Amplify, within the traditional three-tier architecture model in software development. By leveraging these AWS services, we aim to </w:t>
+      </w:r>
+      <w:r>
+        <w:rPr>
+          <w:rFonts w:eastAsiaTheme="minorHAnsi" w:cstheme="minorBidi"/>
           <w:color w:val="auto"/>
           <w:sz w:val="22"/>
           <w:szCs w:val="24"/>
         </w:rPr>
-        <w:t xml:space="preserve">cost, </w:t>
-      </w:r>
-      <w:r>
-        <w:rPr>
-          <w:rFonts w:ascii="Times New Roman" w:eastAsiaTheme="minorHAnsi" w:hAnsi="Times New Roman" w:cstheme="minorBidi"/>
+        <w:t>optimi</w:t>
+      </w:r>
+      <w:r>
+        <w:rPr>
+          <w:rFonts w:eastAsiaTheme="minorHAnsi" w:cstheme="minorBidi"/>
           <w:color w:val="auto"/>
           <w:sz w:val="22"/>
           <w:szCs w:val="24"/>
         </w:rPr>
-        <w:t xml:space="preserve">scalability, flexibility, and efficiency of software deployment and management. AWS </w:t>
-      </w:r>
-      <w:r>
-        <w:rPr>
-          <w:rFonts w:ascii="Times New Roman" w:eastAsiaTheme="minorHAnsi" w:hAnsi="Times New Roman" w:cstheme="minorBidi"/>
+        <w:t>s</w:t>
+      </w:r>
+      <w:r>
+        <w:rPr>
+          <w:rFonts w:eastAsiaTheme="minorHAnsi" w:cstheme="minorBidi"/>
           <w:color w:val="auto"/>
           <w:sz w:val="22"/>
           <w:szCs w:val="24"/>
         </w:rPr>
-        <w:t xml:space="preserve">Cognito is used for user authentication and authorisation, </w:t>
-      </w:r>
-      <w:r>
-        <w:rPr>
-          <w:rFonts w:ascii="Times New Roman" w:eastAsiaTheme="minorHAnsi" w:hAnsi="Times New Roman" w:cstheme="minorBidi"/>
+        <w:t>e</w:t>
+      </w:r>
+      <w:r>
+        <w:rPr>
+          <w:rFonts w:eastAsiaTheme="minorHAnsi" w:cstheme="minorBidi"/>
           <w:color w:val="auto"/>
           <w:sz w:val="22"/>
           <w:szCs w:val="24"/>
         </w:rPr>
-        <w:t>S3 provides scalable object storage, Route 53 offers scalable domain name system (DNS) web service, Lambda enables serverless computing, RDS (MySQL) delivers managed relational databases, GraphQL facilitates efficient data querying, and Amplify streamlines the development and deployment of cloud-based applications. Through a comprehensive examination of how these AWS services can be integrated into each tier of the architecture, our research seeks to propose innovative approaches for deploying, scaling, and maintaining applications</w:t>
-      </w:r>
-      <w:r>
-        <w:rPr>
-          <w:rFonts w:ascii="Times New Roman" w:eastAsiaTheme="minorHAnsi" w:hAnsi="Times New Roman" w:cstheme="minorBidi"/>
+        <w:t xml:space="preserve"> the </w:t>
+      </w:r>
+      <w:r>
+        <w:rPr>
+          <w:rFonts w:eastAsiaTheme="minorHAnsi" w:cstheme="minorBidi"/>
           <w:color w:val="auto"/>
           <w:sz w:val="22"/>
           <w:szCs w:val="24"/>
         </w:rPr>
-        <w:t>.</w:t>
-      </w:r>
-    </w:p>
-    <w:p>
-      <w:pPr>
-        <w:pStyle w:val="Heading1"/>
-        <w:rPr>
-          <w:rFonts w:ascii="Times New Roman" w:hAnsi="Times New Roman" w:cs="Times New Roman"/>
-        </w:rPr>
-      </w:pPr>
-      <w:r>
-        <w:rPr>
-          <w:rFonts w:ascii="Times New Roman" w:hAnsi="Times New Roman" w:cs="Times New Roman"/>
-        </w:rPr>
-        <w:t>Project Management</w:t>
-      </w:r>
-    </w:p>
-    <w:p>
-      <w:pPr>
-        <w:spacing w:line="360" w:lineRule="auto"/>
-      </w:pPr>
-      <w:r>
-        <w:t>Using</w:t>
-      </w:r>
-      <w:r>
-        <w:t xml:space="preserve"> Scrum as the project delivery mechanism, CRISP provides a structured and iterative approach to software development, aligning seamlessly with the dynamic nature of cloud technologies and the evolving needs of stakeholders. By adopting Agile Scrum, the project team can break down the development process into smaller, manageable tasks or user stories, which are then organized into sprints, typically lasting one </w:t>
-      </w:r>
-      <w:r>
-        <w:t>week</w:t>
-      </w:r>
-      <w:r>
-        <w:t>.</w:t>
-      </w:r>
-    </w:p>
-    <w:p>
-      <w:pPr>
-        <w:pStyle w:val="Heading1"/>
-        <w:spacing w:line="360" w:lineRule="auto"/>
-        <w:rPr>
-          <w:rFonts w:ascii="Times New Roman" w:hAnsi="Times New Roman" w:cs="Times New Roman"/>
-        </w:rPr>
-      </w:pPr>
-      <w:r>
-        <w:rPr>
-          <w:rFonts w:ascii="Times New Roman" w:hAnsi="Times New Roman" w:cs="Times New Roman"/>
-        </w:rPr>
-        <w:lastRenderedPageBreak/>
-        <w:t>Expected Outcomes</w:t>
-      </w:r>
-      <w:r>
-        <w:br/>
-      </w:r>
-      <w:r>
-        <w:rPr>
-          <w:rFonts w:ascii="Times New Roman" w:eastAsiaTheme="minorHAnsi" w:hAnsi="Times New Roman" w:cstheme="minorBidi"/>
+        <w:t xml:space="preserve">cost, </w:t>
+      </w:r>
+      <w:r>
+        <w:rPr>
+          <w:rFonts w:eastAsiaTheme="minorHAnsi" w:cstheme="minorBidi"/>
           <w:color w:val="auto"/>
           <w:sz w:val="22"/>
           <w:szCs w:val="24"/>
         </w:rPr>
-        <w:t>The anticipated outcome is a highly scalable, resilient, and cost-effective web-based recruitment platform. Through the integration of specified cloud services, this platform will establish a robust infrastructure capable of handling varying workloads seamlessly.</w:t>
+        <w:t xml:space="preserve">scalability, flexibility, and efficiency of software deployment and management. AWS </w:t>
+      </w:r>
+      <w:r>
+        <w:rPr>
+          <w:rFonts w:eastAsiaTheme="minorHAnsi" w:cstheme="minorBidi"/>
+          <w:color w:val="auto"/>
+          <w:sz w:val="22"/>
+          <w:szCs w:val="24"/>
+        </w:rPr>
+        <w:t xml:space="preserve">Cognito is used for user authentication and authorisation, </w:t>
+      </w:r>
+      <w:r>
+        <w:rPr>
+          <w:rFonts w:eastAsiaTheme="minorHAnsi" w:cstheme="minorBidi"/>
+          <w:color w:val="auto"/>
+          <w:sz w:val="22"/>
+          <w:szCs w:val="24"/>
+        </w:rPr>
+        <w:t xml:space="preserve">S3 provides scalable object storage, Route 53 offers scalable domain name system (DNS) web service, Lambda enables serverless computing, RDS (MySQL) delivers managed relational databases, GraphQL facilitates efficient data querying, and Amplify streamlines the development and deployment of cloud-based applications. Through a comprehensive examination of how these AWS services can be integrated into each </w:t>
+      </w:r>
+      <w:r>
+        <w:rPr>
+          <w:rFonts w:eastAsiaTheme="minorHAnsi" w:cstheme="minorBidi"/>
+          <w:color w:val="auto"/>
+          <w:sz w:val="22"/>
+          <w:szCs w:val="24"/>
+        </w:rPr>
+        <w:t>architecture tier</w:t>
+      </w:r>
+      <w:r>
+        <w:rPr>
+          <w:rFonts w:eastAsiaTheme="minorHAnsi" w:cstheme="minorBidi"/>
+          <w:color w:val="auto"/>
+          <w:sz w:val="22"/>
+          <w:szCs w:val="24"/>
+        </w:rPr>
+        <w:t>, our research seeks to propose innovative approaches for deploying, scaling, and maintaining applications</w:t>
+      </w:r>
+      <w:r>
+        <w:rPr>
+          <w:rFonts w:eastAsiaTheme="minorHAnsi" w:cstheme="minorBidi"/>
+          <w:color w:val="auto"/>
+          <w:sz w:val="22"/>
+          <w:szCs w:val="24"/>
+        </w:rPr>
+        <w:t>.</w:t>
       </w:r>
     </w:p>
     <w:p>
       <w:pPr>
         <w:pStyle w:val="Heading1"/>
-        <w:rPr>
-          <w:rFonts w:ascii="Times New Roman" w:hAnsi="Times New Roman" w:cs="Times New Roman"/>
-        </w:rPr>
-      </w:pPr>
-      <w:r>
-        <w:rPr>
-          <w:rFonts w:ascii="Times New Roman" w:hAnsi="Times New Roman" w:cs="Times New Roman"/>
-        </w:rPr>
+        <w:spacing w:line="360" w:lineRule="auto"/>
+      </w:pPr>
+      <w:r>
+        <w:t>Project Management</w:t>
+      </w:r>
+    </w:p>
+    <w:p>
+      <w:pPr>
+        <w:spacing w:line="360" w:lineRule="auto"/>
+      </w:pPr>
+      <w:r>
+        <w:t>Using</w:t>
+      </w:r>
+      <w:r>
+        <w:t xml:space="preserve"> Scrum as the project delivery mechanism, CRISP provides a structured and iterative approach to software development, aligning seamlessly with the dynamic nature of cloud technologies and the evolving needs of stakeholders. By adopting Agile Scrum, the project team can break down the development process into smaller, manageable tasks or user stories, which are then organi</w:t>
+      </w:r>
+      <w:r>
+        <w:t>s</w:t>
+      </w:r>
+      <w:r>
+        <w:t>ed into sprints, typically lasting one week.</w:t>
+      </w:r>
+    </w:p>
+    <w:p>
+      <w:pPr>
+        <w:spacing w:line="360" w:lineRule="auto"/>
+      </w:pPr>
+    </w:p>
+    <w:p>
+      <w:pPr>
+        <w:spacing w:line="360" w:lineRule="auto"/>
+      </w:pPr>
+      <w:r>
+        <w:rPr>
+          <w:rFonts w:eastAsiaTheme="majorEastAsia" w:cstheme="majorBidi"/>
+          <w:color w:val="0F4761" w:themeColor="accent1" w:themeShade="BF"/>
+          <w:sz w:val="28"/>
+          <w:szCs w:val="40"/>
+        </w:rPr>
+        <w:t>Expected Outcomes</w:t>
+      </w:r>
+      <w:r>
+        <w:br/>
+      </w:r>
+      <w:r>
+        <w:t xml:space="preserve">The anticipated outcome is a highly scalable, resilient, cost-effective web-based recruitment platform. </w:t>
+      </w:r>
+      <w:r>
+        <w:t>By integrating specified cloud services, this platform will establish a robust infrastructure capable of seamlessly handling varying workloads</w:t>
+      </w:r>
+      <w:r>
+        <w:t>.</w:t>
+      </w:r>
+    </w:p>
+    <w:p>
+      <w:pPr>
+        <w:pStyle w:val="Heading1"/>
+        <w:rPr>
+          <w:rFonts w:cs="Times New Roman"/>
+        </w:rPr>
+      </w:pPr>
+      <w:r>
+        <w:rPr>
+          <w:rFonts w:cs="Times New Roman"/>
+        </w:rPr>
+        <w:lastRenderedPageBreak/>
         <w:t>Team Members and Responsibilities</w:t>
       </w:r>
     </w:p>
@@ -936,7 +1024,7 @@
     <w:link w:val="Heading1Char"/>
     <w:uiPriority w:val="9"/>
     <w:qFormat/>
-    <w:rsid w:val="00444605"/>
+    <w:rsid w:val="00406CBC"/>
     <w:pPr>
       <w:keepNext/>
       <w:keepLines/>
@@ -944,7 +1032,7 @@
       <w:outlineLvl w:val="0"/>
     </w:pPr>
     <w:rPr>
-      <w:rFonts w:asciiTheme="majorHAnsi" w:eastAsiaTheme="majorEastAsia" w:hAnsiTheme="majorHAnsi" w:cstheme="majorBidi"/>
+      <w:rFonts w:eastAsiaTheme="majorEastAsia" w:cstheme="majorBidi"/>
       <w:color w:val="0F4761" w:themeColor="accent1" w:themeShade="BF"/>
       <w:sz w:val="28"/>
       <w:szCs w:val="40"/>
@@ -1127,6 +1215,7 @@
   <w:style w:type="character" w:default="1" w:styleId="DefaultParagraphFont">
     <w:name w:val="Default Paragraph Font"/>
     <w:uiPriority w:val="1"/>
+    <w:semiHidden/>
     <w:unhideWhenUsed/>
   </w:style>
   <w:style w:type="table" w:default="1" w:styleId="TableNormal">
@@ -1155,9 +1244,9 @@
     <w:basedOn w:val="DefaultParagraphFont"/>
     <w:link w:val="Heading1"/>
     <w:uiPriority w:val="9"/>
-    <w:rsid w:val="00444605"/>
-    <w:rPr>
-      <w:rFonts w:asciiTheme="majorHAnsi" w:eastAsiaTheme="majorEastAsia" w:hAnsiTheme="majorHAnsi" w:cstheme="majorBidi"/>
+    <w:rsid w:val="00406CBC"/>
+    <w:rPr>
+      <w:rFonts w:ascii="Times New Roman" w:eastAsiaTheme="majorEastAsia" w:hAnsi="Times New Roman" w:cstheme="majorBidi"/>
       <w:color w:val="0F4761" w:themeColor="accent1" w:themeShade="BF"/>
       <w:sz w:val="28"/>
       <w:szCs w:val="40"/>

</xml_diff>

<commit_message>
feat: added frontend to methodology in the proposal doc
</commit_message>
<xml_diff>
--- a/docs/INFS803 Proposal.docx
+++ b/docs/INFS803 Proposal.docx
@@ -1,6 +1,6 @@
 
 <file path=word/document.xml><?xml version="1.0" encoding="utf-8"?>
-<w:document xmlns:wpc="http://schemas.microsoft.com/office/word/2010/wordprocessingCanvas" xmlns:cx="http://schemas.microsoft.com/office/drawing/2014/chartex" xmlns:cx1="http://schemas.microsoft.com/office/drawing/2015/9/8/chartex" xmlns:cx2="http://schemas.microsoft.com/office/drawing/2015/10/21/chartex" xmlns:cx3="http://schemas.microsoft.com/office/drawing/2016/5/9/chartex" xmlns:cx4="http://schemas.microsoft.com/office/drawing/2016/5/10/chartex" xmlns:cx5="http://schemas.microsoft.com/office/drawing/2016/5/11/chartex" xmlns:cx6="http://schemas.microsoft.com/office/drawing/2016/5/12/chartex" xmlns:cx7="http://schemas.microsoft.com/office/drawing/2016/5/13/chartex" xmlns:cx8="http://schemas.microsoft.com/office/drawing/2016/5/14/chartex" xmlns:mc="http://schemas.openxmlformats.org/markup-compatibility/2006" xmlns:aink="http://schemas.microsoft.com/office/drawing/2016/ink" xmlns:am3d="http://schemas.microsoft.com/office/drawing/2017/model3d" xmlns:o="urn:schemas-microsoft-com:office:office" xmlns:oel="http://schemas.microsoft.com/office/2019/extlst" xmlns:r="http://schemas.openxmlformats.org/officeDocument/2006/relationships" xmlns:m="http://schemas.openxmlformats.org/officeDocument/2006/math" xmlns:v="urn:schemas-microsoft-com:vml" xmlns:wp14="http://schemas.microsoft.com/office/word/2010/wordprocessingDrawing" xmlns:wp="http://schemas.openxmlformats.org/drawingml/2006/wordprocessingDrawing" xmlns:w10="urn:schemas-microsoft-com:office:word" xmlns:w="http://schemas.openxmlformats.org/wordprocessingml/2006/main" xmlns:w14="http://schemas.microsoft.com/office/word/2010/wordml" xmlns:w15="http://schemas.microsoft.com/office/word/2012/wordml" xmlns:w16cex="http://schemas.microsoft.com/office/word/2018/wordml/cex" xmlns:w16cid="http://schemas.microsoft.com/office/word/2016/wordml/cid" xmlns:w16="http://schemas.microsoft.com/office/word/2018/wordml" xmlns:w16sdtdh="http://schemas.microsoft.com/office/word/2020/wordml/sdtdatahash" xmlns:w16se="http://schemas.microsoft.com/office/word/2015/wordml/symex" xmlns:wpg="http://schemas.microsoft.com/office/word/2010/wordprocessingGroup" xmlns:wpi="http://schemas.microsoft.com/office/word/2010/wordprocessingInk" xmlns:wne="http://schemas.microsoft.com/office/word/2006/wordml" xmlns:wps="http://schemas.microsoft.com/office/word/2010/wordprocessingShape" mc:Ignorable="w14 w15 w16se w16cid w16 w16cex w16sdtdh wp14">
+<w:document xmlns:wpc="http://schemas.microsoft.com/office/word/2010/wordprocessingCanvas" xmlns:cx="http://schemas.microsoft.com/office/drawing/2014/chartex" xmlns:cx1="http://schemas.microsoft.com/office/drawing/2015/9/8/chartex" xmlns:cx2="http://schemas.microsoft.com/office/drawing/2015/10/21/chartex" xmlns:cx3="http://schemas.microsoft.com/office/drawing/2016/5/9/chartex" xmlns:cx4="http://schemas.microsoft.com/office/drawing/2016/5/10/chartex" xmlns:cx5="http://schemas.microsoft.com/office/drawing/2016/5/11/chartex" xmlns:cx6="http://schemas.microsoft.com/office/drawing/2016/5/12/chartex" xmlns:cx7="http://schemas.microsoft.com/office/drawing/2016/5/13/chartex" xmlns:cx8="http://schemas.microsoft.com/office/drawing/2016/5/14/chartex" xmlns:mc="http://schemas.openxmlformats.org/markup-compatibility/2006" xmlns:aink="http://schemas.microsoft.com/office/drawing/2016/ink" xmlns:am3d="http://schemas.microsoft.com/office/drawing/2017/model3d" xmlns:o="urn:schemas-microsoft-com:office:office" xmlns:oel="http://schemas.microsoft.com/office/2019/extlst" xmlns:r="http://schemas.openxmlformats.org/officeDocument/2006/relationships" xmlns:m="http://schemas.openxmlformats.org/officeDocument/2006/math" xmlns:v="urn:schemas-microsoft-com:vml" xmlns:wp14="http://schemas.microsoft.com/office/word/2010/wordprocessingDrawing" xmlns:wp="http://schemas.openxmlformats.org/drawingml/2006/wordprocessingDrawing" xmlns:w10="urn:schemas-microsoft-com:office:word" xmlns:w="http://schemas.openxmlformats.org/wordprocessingml/2006/main" xmlns:w14="http://schemas.microsoft.com/office/word/2010/wordml" xmlns:w15="http://schemas.microsoft.com/office/word/2012/wordml" xmlns:w16cex="http://schemas.microsoft.com/office/word/2018/wordml/cex" xmlns:w16cid="http://schemas.microsoft.com/office/word/2016/wordml/cid" xmlns:w16="http://schemas.microsoft.com/office/word/2018/wordml" xmlns:w16du="http://schemas.microsoft.com/office/word/2023/wordml/word16du" xmlns:w16sdtdh="http://schemas.microsoft.com/office/word/2020/wordml/sdtdatahash" xmlns:w16se="http://schemas.microsoft.com/office/word/2015/wordml/symex" xmlns:wpg="http://schemas.microsoft.com/office/word/2010/wordprocessingGroup" xmlns:wpi="http://schemas.microsoft.com/office/word/2010/wordprocessingInk" xmlns:wne="http://schemas.microsoft.com/office/word/2006/wordml" xmlns:wps="http://schemas.microsoft.com/office/word/2010/wordprocessingShape" mc:Ignorable="w14 w15 w16se w16cid w16 w16cex w16sdtdh w16du wp14">
   <w:body>
     <w:p/>
     <w:p/>
@@ -163,27 +163,19 @@
         <w:rPr>
           <w:rFonts w:cs="Times New Roman"/>
         </w:rPr>
-        <w:t xml:space="preserve"> </w:t>
-      </w:r>
-      <w:r>
-        <w:rPr>
-          <w:rFonts w:cs="Times New Roman"/>
-        </w:rPr>
-        <w:t>(</w:t>
-      </w:r>
-      <w:proofErr w:type="spellStart"/>
-      <w:r>
-        <w:rPr>
-          <w:rFonts w:cs="Times New Roman"/>
-        </w:rPr>
-        <w:t>todo</w:t>
-      </w:r>
-      <w:proofErr w:type="spellEnd"/>
-      <w:r>
-        <w:rPr>
-          <w:rFonts w:cs="Times New Roman"/>
-        </w:rPr>
-        <w:t xml:space="preserve"> add here please)</w:t>
+        <w:t xml:space="preserve"> (</w:t>
+      </w:r>
+      <w:r>
+        <w:rPr>
+          <w:rFonts w:cs="Times New Roman"/>
+        </w:rPr>
+        <w:t>23215488</w:t>
+      </w:r>
+      <w:r>
+        <w:rPr>
+          <w:rFonts w:cs="Times New Roman"/>
+        </w:rPr>
+        <w:t>)</w:t>
       </w:r>
     </w:p>
     <w:p>
@@ -224,7 +216,7 @@
     </w:p>
     <w:p>
       <w:pPr>
-        <w:spacing w:line="360" w:lineRule="auto"/>
+        <w:spacing w:line="276" w:lineRule="auto"/>
       </w:pPr>
       <w:r>
         <w:t xml:space="preserve">CRISP offers a comprehensive solution designed to empower both job seekers and recruiters. For job seekers, CRISP provides an intuitive platform to craft </w:t>
@@ -244,7 +236,7 @@
     </w:p>
     <w:p>
       <w:pPr>
-        <w:spacing w:line="360" w:lineRule="auto"/>
+        <w:spacing w:line="276" w:lineRule="auto"/>
       </w:pPr>
       <w:r>
         <w:t>On the recruiter's front, CRISP equips hiring professionals with tools to effortlessly post job listings, rate, and engage with candidates. Furthermore, CRISP facilitates seamless communication channels, fostering meaningful interactions between recruiters and candidates throughout the recruitment journey.</w:t>
@@ -266,173 +258,80 @@
     </w:p>
     <w:p>
       <w:pPr>
-        <w:pStyle w:val="Heading1"/>
-        <w:spacing w:before="0" w:after="0" w:line="360" w:lineRule="auto"/>
-        <w:rPr>
-          <w:rFonts w:cs="Times New Roman"/>
-        </w:rPr>
-      </w:pPr>
-      <w:r>
-        <w:rPr>
-          <w:rFonts w:eastAsiaTheme="minorHAnsi" w:cstheme="minorBidi"/>
-          <w:color w:val="auto"/>
-          <w:sz w:val="22"/>
-          <w:szCs w:val="24"/>
-        </w:rPr>
+        <w:spacing w:line="276" w:lineRule="auto"/>
+      </w:pPr>
+      <w:r>
         <w:t xml:space="preserve">The </w:t>
       </w:r>
       <w:r>
-        <w:rPr>
-          <w:rFonts w:eastAsiaTheme="minorHAnsi" w:cstheme="minorBidi"/>
-          <w:color w:val="auto"/>
-          <w:sz w:val="22"/>
-          <w:szCs w:val="24"/>
-        </w:rPr>
         <w:t>project</w:t>
       </w:r>
       <w:r>
-        <w:rPr>
-          <w:rFonts w:eastAsiaTheme="minorHAnsi" w:cstheme="minorBidi"/>
-          <w:color w:val="auto"/>
-          <w:sz w:val="22"/>
-          <w:szCs w:val="24"/>
-        </w:rPr>
         <w:t xml:space="preserve"> delves into </w:t>
       </w:r>
       <w:r>
-        <w:rPr>
-          <w:rFonts w:eastAsiaTheme="minorHAnsi" w:cstheme="minorBidi"/>
-          <w:color w:val="auto"/>
-          <w:sz w:val="22"/>
-          <w:szCs w:val="24"/>
-        </w:rPr>
         <w:t>integrating</w:t>
       </w:r>
       <w:r>
-        <w:rPr>
-          <w:rFonts w:eastAsiaTheme="minorHAnsi" w:cstheme="minorBidi"/>
-          <w:color w:val="auto"/>
-          <w:sz w:val="22"/>
-          <w:szCs w:val="24"/>
-        </w:rPr>
         <w:t xml:space="preserve"> cloud technologies, including Amazon Web Services (AWS) offerings such as AWS </w:t>
       </w:r>
       <w:r>
-        <w:rPr>
-          <w:rFonts w:eastAsiaTheme="minorHAnsi" w:cstheme="minorBidi"/>
-          <w:color w:val="auto"/>
-          <w:sz w:val="22"/>
-          <w:szCs w:val="24"/>
-        </w:rPr>
         <w:t xml:space="preserve">Cognito, </w:t>
       </w:r>
       <w:r>
-        <w:rPr>
-          <w:rFonts w:eastAsiaTheme="minorHAnsi" w:cstheme="minorBidi"/>
-          <w:color w:val="auto"/>
-          <w:sz w:val="22"/>
-          <w:szCs w:val="24"/>
-        </w:rPr>
         <w:t xml:space="preserve">S3, Route 53, Lambda, RDS (MySQL), GraphQL, and Amplify, within the traditional three-tier architecture model in software development. By leveraging these AWS services, we aim to </w:t>
       </w:r>
       <w:r>
-        <w:rPr>
-          <w:rFonts w:eastAsiaTheme="minorHAnsi" w:cstheme="minorBidi"/>
-          <w:color w:val="auto"/>
-          <w:sz w:val="22"/>
-          <w:szCs w:val="24"/>
-        </w:rPr>
         <w:t>optimi</w:t>
       </w:r>
       <w:r>
-        <w:rPr>
-          <w:rFonts w:eastAsiaTheme="minorHAnsi" w:cstheme="minorBidi"/>
-          <w:color w:val="auto"/>
-          <w:sz w:val="22"/>
-          <w:szCs w:val="24"/>
-        </w:rPr>
         <w:t>s</w:t>
       </w:r>
       <w:r>
-        <w:rPr>
-          <w:rFonts w:eastAsiaTheme="minorHAnsi" w:cstheme="minorBidi"/>
-          <w:color w:val="auto"/>
-          <w:sz w:val="22"/>
-          <w:szCs w:val="24"/>
-        </w:rPr>
         <w:t>e</w:t>
       </w:r>
       <w:r>
-        <w:rPr>
-          <w:rFonts w:eastAsiaTheme="minorHAnsi" w:cstheme="minorBidi"/>
-          <w:color w:val="auto"/>
-          <w:sz w:val="22"/>
-          <w:szCs w:val="24"/>
-        </w:rPr>
         <w:t xml:space="preserve"> the </w:t>
       </w:r>
       <w:r>
-        <w:rPr>
-          <w:rFonts w:eastAsiaTheme="minorHAnsi" w:cstheme="minorBidi"/>
-          <w:color w:val="auto"/>
-          <w:sz w:val="22"/>
-          <w:szCs w:val="24"/>
-        </w:rPr>
         <w:t xml:space="preserve">cost, </w:t>
       </w:r>
       <w:r>
-        <w:rPr>
-          <w:rFonts w:eastAsiaTheme="minorHAnsi" w:cstheme="minorBidi"/>
-          <w:color w:val="auto"/>
-          <w:sz w:val="22"/>
-          <w:szCs w:val="24"/>
-        </w:rPr>
         <w:t xml:space="preserve">scalability, flexibility, and efficiency of software deployment and management. AWS </w:t>
       </w:r>
       <w:r>
-        <w:rPr>
-          <w:rFonts w:eastAsiaTheme="minorHAnsi" w:cstheme="minorBidi"/>
-          <w:color w:val="auto"/>
-          <w:sz w:val="22"/>
-          <w:szCs w:val="24"/>
-        </w:rPr>
         <w:t xml:space="preserve">Cognito is used for user authentication and authorisation, </w:t>
       </w:r>
       <w:r>
-        <w:rPr>
-          <w:rFonts w:eastAsiaTheme="minorHAnsi" w:cstheme="minorBidi"/>
-          <w:color w:val="auto"/>
-          <w:sz w:val="22"/>
-          <w:szCs w:val="24"/>
-        </w:rPr>
-        <w:t xml:space="preserve">S3 provides scalable object storage, Route 53 offers scalable domain name system (DNS) web service, Lambda enables serverless computing, RDS (MySQL) delivers managed relational databases, GraphQL facilitates efficient data querying, and Amplify streamlines the development and deployment of cloud-based applications. Through a comprehensive examination of how these AWS services can be integrated into each </w:t>
-      </w:r>
-      <w:r>
-        <w:rPr>
-          <w:rFonts w:eastAsiaTheme="minorHAnsi" w:cstheme="minorBidi"/>
-          <w:color w:val="auto"/>
-          <w:sz w:val="22"/>
-          <w:szCs w:val="24"/>
-        </w:rPr>
+        <w:t xml:space="preserve">S3 provides scalable object storage, Route 53 offers scalable domain name system (DNS) web service, Lambda enables serverless computing, RDS (MySQL) delivers managed relational databases, GraphQL facilitates efficient data querying, and </w:t>
+      </w:r>
+      <w:proofErr w:type="gramStart"/>
+      <w:r>
+        <w:t>Amplify</w:t>
+      </w:r>
+      <w:proofErr w:type="gramEnd"/>
+      <w:r>
+        <w:t xml:space="preserve"> streamlines the development and deployment of cloud-based applications. Through a comprehensive examination of how these AWS services can be integrated into each </w:t>
+      </w:r>
+      <w:r>
         <w:t>architecture tier</w:t>
       </w:r>
       <w:r>
-        <w:rPr>
-          <w:rFonts w:eastAsiaTheme="minorHAnsi" w:cstheme="minorBidi"/>
-          <w:color w:val="auto"/>
-          <w:sz w:val="22"/>
-          <w:szCs w:val="24"/>
-        </w:rPr>
         <w:t>, our research seeks to propose innovative approaches for deploying, scaling, and maintaining applications</w:t>
       </w:r>
       <w:r>
-        <w:rPr>
-          <w:rFonts w:eastAsiaTheme="minorHAnsi" w:cstheme="minorBidi"/>
-          <w:color w:val="auto"/>
-          <w:sz w:val="22"/>
-          <w:szCs w:val="24"/>
-        </w:rPr>
         <w:t>.</w:t>
+      </w:r>
+    </w:p>
+    <w:p>
+      <w:pPr>
+        <w:spacing w:line="276" w:lineRule="auto"/>
+      </w:pPr>
+      <w:r>
+        <w:t>In the frontend, we'll use TypeScript with React for a dynamic UI, and Vite for efficient builds. Tailwind CSS will style our app for rapid, responsive design. Automated pipelines will compile and deploy the frontend upon successful PRs to the main branch, ensuring consistent updates.</w:t>
+      </w:r>
+      <w:r>
+        <w:t xml:space="preserve"> To ensure code quality we’ll use testing frameworks like Vitest for unit testing and Playwright for E2E testing.</w:t>
       </w:r>
     </w:p>
     <w:p>
@@ -446,29 +345,29 @@
     </w:p>
     <w:p>
       <w:pPr>
+        <w:spacing w:line="276" w:lineRule="auto"/>
+      </w:pPr>
+      <w:r>
+        <w:t>Using</w:t>
+      </w:r>
+      <w:r>
+        <w:t xml:space="preserve"> Scrum as the project delivery mechanism, CRISP provides a structured and iterative approach to software development, aligning seamlessly with the dynamic nature of cloud technologies and the evolving needs of stakeholders. By adopting Agile Scrum, the project team can break down the development process into smaller, manageable tasks or user stories, which are then organi</w:t>
+      </w:r>
+      <w:r>
+        <w:t>s</w:t>
+      </w:r>
+      <w:r>
+        <w:t>ed into sprints, typically lasting one week.</w:t>
+      </w:r>
+    </w:p>
+    <w:p>
+      <w:pPr>
         <w:spacing w:line="360" w:lineRule="auto"/>
       </w:pPr>
-      <w:r>
-        <w:t>Using</w:t>
-      </w:r>
-      <w:r>
-        <w:t xml:space="preserve"> Scrum as the project delivery mechanism, CRISP provides a structured and iterative approach to software development, aligning seamlessly with the dynamic nature of cloud technologies and the evolving needs of stakeholders. By adopting Agile Scrum, the project team can break down the development process into smaller, manageable tasks or user stories, which are then organi</w:t>
-      </w:r>
-      <w:r>
-        <w:t>s</w:t>
-      </w:r>
-      <w:r>
-        <w:t>ed into sprints, typically lasting one week.</w:t>
-      </w:r>
-    </w:p>
-    <w:p>
-      <w:pPr>
-        <w:spacing w:line="360" w:lineRule="auto"/>
-      </w:pPr>
-    </w:p>
-    <w:p>
-      <w:pPr>
-        <w:spacing w:line="360" w:lineRule="auto"/>
+    </w:p>
+    <w:p>
+      <w:pPr>
+        <w:spacing w:line="276" w:lineRule="auto"/>
       </w:pPr>
       <w:r>
         <w:rPr>
@@ -490,6 +389,22 @@
       </w:r>
       <w:r>
         <w:t>.</w:t>
+      </w:r>
+    </w:p>
+    <w:p>
+      <w:pPr>
+        <w:rPr>
+          <w:rFonts w:eastAsiaTheme="majorEastAsia" w:cs="Times New Roman"/>
+          <w:color w:val="0F4761" w:themeColor="accent1" w:themeShade="BF"/>
+          <w:sz w:val="28"/>
+          <w:szCs w:val="40"/>
+        </w:rPr>
+      </w:pPr>
+      <w:r>
+        <w:rPr>
+          <w:rFonts w:cs="Times New Roman"/>
+        </w:rPr>
+        <w:br w:type="page"/>
       </w:r>
     </w:p>
     <w:p>
@@ -616,7 +531,7 @@
 </file>
 
 <file path=word/styles.xml><?xml version="1.0" encoding="utf-8"?>
-<w:styles xmlns:mc="http://schemas.openxmlformats.org/markup-compatibility/2006" xmlns:r="http://schemas.openxmlformats.org/officeDocument/2006/relationships" xmlns:w="http://schemas.openxmlformats.org/wordprocessingml/2006/main" xmlns:w14="http://schemas.microsoft.com/office/word/2010/wordml" xmlns:w15="http://schemas.microsoft.com/office/word/2012/wordml" xmlns:w16cex="http://schemas.microsoft.com/office/word/2018/wordml/cex" xmlns:w16cid="http://schemas.microsoft.com/office/word/2016/wordml/cid" xmlns:w16="http://schemas.microsoft.com/office/word/2018/wordml" xmlns:w16sdtdh="http://schemas.microsoft.com/office/word/2020/wordml/sdtdatahash" xmlns:w16se="http://schemas.microsoft.com/office/word/2015/wordml/symex" mc:Ignorable="w14 w15 w16se w16cid w16 w16cex w16sdtdh">
+<w:styles xmlns:mc="http://schemas.openxmlformats.org/markup-compatibility/2006" xmlns:r="http://schemas.openxmlformats.org/officeDocument/2006/relationships" xmlns:w="http://schemas.openxmlformats.org/wordprocessingml/2006/main" xmlns:w14="http://schemas.microsoft.com/office/word/2010/wordml" xmlns:w15="http://schemas.microsoft.com/office/word/2012/wordml" xmlns:w16cex="http://schemas.microsoft.com/office/word/2018/wordml/cex" xmlns:w16cid="http://schemas.microsoft.com/office/word/2016/wordml/cid" xmlns:w16="http://schemas.microsoft.com/office/word/2018/wordml" xmlns:w16du="http://schemas.microsoft.com/office/word/2023/wordml/word16du" xmlns:w16sdtdh="http://schemas.microsoft.com/office/word/2020/wordml/sdtdatahash" xmlns:w16se="http://schemas.microsoft.com/office/word/2015/wordml/symex" mc:Ignorable="w14 w15 w16se w16cid w16 w16cex w16sdtdh w16du">
   <w:docDefaults>
     <w:rPrDefault>
       <w:rPr>
@@ -1215,7 +1130,6 @@
   <w:style w:type="character" w:default="1" w:styleId="DefaultParagraphFont">
     <w:name w:val="Default Paragraph Font"/>
     <w:uiPriority w:val="1"/>
-    <w:semiHidden/>
     <w:unhideWhenUsed/>
   </w:style>
   <w:style w:type="table" w:default="1" w:styleId="TableNormal">

</xml_diff>

<commit_message>
fix: fixed typo in proposal
</commit_message>
<xml_diff>
--- a/docs/INFS803 Proposal.docx
+++ b/docs/INFS803 Proposal.docx
@@ -328,10 +328,50 @@
         <w:spacing w:line="276" w:lineRule="auto"/>
       </w:pPr>
       <w:r>
-        <w:t>In the frontend, we'll use TypeScript with React for a dynamic UI, and Vite for efficient builds. Tailwind CSS will style our app for rapid, responsive design. Automated pipelines will compile and deploy the frontend upon successful PRs to the main branch, ensuring consistent updates.</w:t>
-      </w:r>
-      <w:r>
-        <w:t xml:space="preserve"> To ensure code quality we’ll use testing frameworks like Vitest for unit testing and Playwright for E2E testing.</w:t>
+        <w:t xml:space="preserve">In the frontend, we'll use </w:t>
+      </w:r>
+      <w:r>
+        <w:rPr>
+          <w:i/>
+          <w:iCs/>
+        </w:rPr>
+        <w:t>TypeScript</w:t>
+      </w:r>
+      <w:r>
+        <w:t xml:space="preserve"> with </w:t>
+      </w:r>
+      <w:r>
+        <w:rPr>
+          <w:i/>
+          <w:iCs/>
+        </w:rPr>
+        <w:t>React</w:t>
+      </w:r>
+      <w:r>
+        <w:t xml:space="preserve"> for a dynamic UI, and Vite for efficient builds. Tailwind CSS will style our app for rapid, responsive design. Automated pipelines will compile and deploy the frontend upon successful PRs to the main branch, ensuring consistent updates.</w:t>
+      </w:r>
+      <w:r>
+        <w:t xml:space="preserve"> To ensure code quality we’ll use testing frameworks like </w:t>
+      </w:r>
+      <w:r>
+        <w:rPr>
+          <w:i/>
+          <w:iCs/>
+        </w:rPr>
+        <w:t>Vitest</w:t>
+      </w:r>
+      <w:r>
+        <w:t xml:space="preserve"> for unit testing and </w:t>
+      </w:r>
+      <w:r>
+        <w:rPr>
+          <w:i/>
+          <w:iCs/>
+        </w:rPr>
+        <w:t>Playwright</w:t>
+      </w:r>
+      <w:r>
+        <w:t xml:space="preserve"> for E2E testing.</w:t>
       </w:r>
     </w:p>
     <w:p>
@@ -1130,6 +1170,7 @@
   <w:style w:type="character" w:default="1" w:styleId="DefaultParagraphFont">
     <w:name w:val="Default Paragraph Font"/>
     <w:uiPriority w:val="1"/>
+    <w:semiHidden/>
     <w:unhideWhenUsed/>
   </w:style>
   <w:style w:type="table" w:default="1" w:styleId="TableNormal">

</xml_diff>

<commit_message>
fix: removed GraphQL from docs
</commit_message>
<xml_diff>
--- a/docs/INFS803 Proposal.docx
+++ b/docs/INFS803 Proposal.docx
@@ -1,6 +1,6 @@
 
 <file path=word/document.xml><?xml version="1.0" encoding="utf-8"?>
-<w:document xmlns:wpc="http://schemas.microsoft.com/office/word/2010/wordprocessingCanvas" xmlns:cx="http://schemas.microsoft.com/office/drawing/2014/chartex" xmlns:cx1="http://schemas.microsoft.com/office/drawing/2015/9/8/chartex" xmlns:cx2="http://schemas.microsoft.com/office/drawing/2015/10/21/chartex" xmlns:cx3="http://schemas.microsoft.com/office/drawing/2016/5/9/chartex" xmlns:cx4="http://schemas.microsoft.com/office/drawing/2016/5/10/chartex" xmlns:cx5="http://schemas.microsoft.com/office/drawing/2016/5/11/chartex" xmlns:cx6="http://schemas.microsoft.com/office/drawing/2016/5/12/chartex" xmlns:cx7="http://schemas.microsoft.com/office/drawing/2016/5/13/chartex" xmlns:cx8="http://schemas.microsoft.com/office/drawing/2016/5/14/chartex" xmlns:mc="http://schemas.openxmlformats.org/markup-compatibility/2006" xmlns:aink="http://schemas.microsoft.com/office/drawing/2016/ink" xmlns:am3d="http://schemas.microsoft.com/office/drawing/2017/model3d" xmlns:o="urn:schemas-microsoft-com:office:office" xmlns:oel="http://schemas.microsoft.com/office/2019/extlst" xmlns:r="http://schemas.openxmlformats.org/officeDocument/2006/relationships" xmlns:m="http://schemas.openxmlformats.org/officeDocument/2006/math" xmlns:v="urn:schemas-microsoft-com:vml" xmlns:wp14="http://schemas.microsoft.com/office/word/2010/wordprocessingDrawing" xmlns:wp="http://schemas.openxmlformats.org/drawingml/2006/wordprocessingDrawing" xmlns:w10="urn:schemas-microsoft-com:office:word" xmlns:w="http://schemas.openxmlformats.org/wordprocessingml/2006/main" xmlns:w14="http://schemas.microsoft.com/office/word/2010/wordml" xmlns:w15="http://schemas.microsoft.com/office/word/2012/wordml" xmlns:w16cex="http://schemas.microsoft.com/office/word/2018/wordml/cex" xmlns:w16cid="http://schemas.microsoft.com/office/word/2016/wordml/cid" xmlns:w16="http://schemas.microsoft.com/office/word/2018/wordml" xmlns:w16sdtdh="http://schemas.microsoft.com/office/word/2020/wordml/sdtdatahash" xmlns:w16se="http://schemas.microsoft.com/office/word/2015/wordml/symex" xmlns:wpg="http://schemas.microsoft.com/office/word/2010/wordprocessingGroup" xmlns:wpi="http://schemas.microsoft.com/office/word/2010/wordprocessingInk" xmlns:wne="http://schemas.microsoft.com/office/word/2006/wordml" xmlns:wps="http://schemas.microsoft.com/office/word/2010/wordprocessingShape" mc:Ignorable="w14 w15 w16se w16cid w16 w16cex w16sdtdh wp14">
+<w:document xmlns:wpc="http://schemas.microsoft.com/office/word/2010/wordprocessingCanvas" xmlns:cx="http://schemas.microsoft.com/office/drawing/2014/chartex" xmlns:cx1="http://schemas.microsoft.com/office/drawing/2015/9/8/chartex" xmlns:cx2="http://schemas.microsoft.com/office/drawing/2015/10/21/chartex" xmlns:cx3="http://schemas.microsoft.com/office/drawing/2016/5/9/chartex" xmlns:cx4="http://schemas.microsoft.com/office/drawing/2016/5/10/chartex" xmlns:cx5="http://schemas.microsoft.com/office/drawing/2016/5/11/chartex" xmlns:cx6="http://schemas.microsoft.com/office/drawing/2016/5/12/chartex" xmlns:cx7="http://schemas.microsoft.com/office/drawing/2016/5/13/chartex" xmlns:cx8="http://schemas.microsoft.com/office/drawing/2016/5/14/chartex" xmlns:mc="http://schemas.openxmlformats.org/markup-compatibility/2006" xmlns:aink="http://schemas.microsoft.com/office/drawing/2016/ink" xmlns:am3d="http://schemas.microsoft.com/office/drawing/2017/model3d" xmlns:o="urn:schemas-microsoft-com:office:office" xmlns:oel="http://schemas.microsoft.com/office/2019/extlst" xmlns:r="http://schemas.openxmlformats.org/officeDocument/2006/relationships" xmlns:m="http://schemas.openxmlformats.org/officeDocument/2006/math" xmlns:v="urn:schemas-microsoft-com:vml" xmlns:wp14="http://schemas.microsoft.com/office/word/2010/wordprocessingDrawing" xmlns:wp="http://schemas.openxmlformats.org/drawingml/2006/wordprocessingDrawing" xmlns:w10="urn:schemas-microsoft-com:office:word" xmlns:w="http://schemas.openxmlformats.org/wordprocessingml/2006/main" xmlns:w14="http://schemas.microsoft.com/office/word/2010/wordml" xmlns:w15="http://schemas.microsoft.com/office/word/2012/wordml" xmlns:w16cex="http://schemas.microsoft.com/office/word/2018/wordml/cex" xmlns:w16cid="http://schemas.microsoft.com/office/word/2016/wordml/cid" xmlns:w16="http://schemas.microsoft.com/office/word/2018/wordml" xmlns:w16du="http://schemas.microsoft.com/office/word/2023/wordml/word16du" xmlns:w16sdtdh="http://schemas.microsoft.com/office/word/2020/wordml/sdtdatahash" xmlns:w16se="http://schemas.microsoft.com/office/word/2015/wordml/symex" xmlns:wpg="http://schemas.microsoft.com/office/word/2010/wordprocessingGroup" xmlns:wpi="http://schemas.microsoft.com/office/word/2010/wordprocessingInk" xmlns:wne="http://schemas.microsoft.com/office/word/2006/wordml" xmlns:wps="http://schemas.microsoft.com/office/word/2010/wordprocessingShape" mc:Ignorable="w14 w15 w16se w16cid w16 w16cex w16sdtdh w16du wp14">
   <w:body>
     <w:p/>
     <w:p/>
@@ -277,7 +277,13 @@
         <w:t xml:space="preserve">Cognito, </w:t>
       </w:r>
       <w:r>
-        <w:t xml:space="preserve">S3, Route 53, Lambda, RDS (MySQL), GraphQL, and Amplify, within the traditional three-tier architecture model in software development. By leveraging these AWS services, we aim to </w:t>
+        <w:t>S3, Route 53, Lambda, RDS (MySQL)</w:t>
+      </w:r>
+      <w:r>
+        <w:t xml:space="preserve"> </w:t>
+      </w:r>
+      <w:r>
+        <w:t xml:space="preserve">and Amplify, within the traditional three-tier architecture model in software development. By leveraging these AWS services, we aim to </w:t>
       </w:r>
       <w:r>
         <w:t>optimi</w:t>
@@ -301,7 +307,7 @@
         <w:t xml:space="preserve">Cognito is used for user authentication and authorisation, </w:t>
       </w:r>
       <w:r>
-        <w:t xml:space="preserve">S3 provides scalable object storage, Route 53 offers scalable domain name system (DNS) web service, Lambda enables serverless computing, RDS (MySQL) delivers managed relational databases, GraphQL facilitates efficient data querying, and Amplify streamlines the development and deployment of cloud-based applications. Through a comprehensive examination of how these AWS services can be integrated into each </w:t>
+        <w:t xml:space="preserve">S3 provides scalable object storage, Route 53 offers scalable domain name system (DNS) web service, Lambda enables serverless computing, RDS (MySQL) delivers managed relational databases and Amplify streamlines the development and deployment of cloud-based applications. Through a comprehensive examination of how these AWS services can be integrated into each </w:t>
       </w:r>
       <w:r>
         <w:t>architecture tier</w:t>
@@ -328,7 +334,13 @@
         <w:t>TypeScript</w:t>
       </w:r>
       <w:r>
-        <w:t xml:space="preserve"> with </w:t>
+        <w:t xml:space="preserve"> </w:t>
+      </w:r>
+      <w:r>
+        <w:t xml:space="preserve">along </w:t>
+      </w:r>
+      <w:r>
+        <w:t xml:space="preserve">with </w:t>
       </w:r>
       <w:r>
         <w:rPr>
@@ -338,7 +350,7 @@
         <w:t>React</w:t>
       </w:r>
       <w:r>
-        <w:t xml:space="preserve"> for a dynamic UI, and Vite for efficient builds. Tailwind CSS will style our app for rapid, responsive design. Automated pipelines will compile and deploy the frontend upon successful PRs to the main branch, ensuring consistent updates.</w:t>
+        <w:t xml:space="preserve"> for a dynamic UI and Vite for efficient builds. Tailwind CSS will style our app for rapid, responsive design. Automated pipelines will compile and deploy the frontend upon successful PRs to the main branch, ensuring consistent updates.</w:t>
       </w:r>
       <w:r>
         <w:t xml:space="preserve"> To ensure code quality we’ll use testing frameworks like </w:t>
@@ -561,7 +573,7 @@
 </file>
 
 <file path=word/styles.xml><?xml version="1.0" encoding="utf-8"?>
-<w:styles xmlns:mc="http://schemas.openxmlformats.org/markup-compatibility/2006" xmlns:r="http://schemas.openxmlformats.org/officeDocument/2006/relationships" xmlns:w="http://schemas.openxmlformats.org/wordprocessingml/2006/main" xmlns:w14="http://schemas.microsoft.com/office/word/2010/wordml" xmlns:w15="http://schemas.microsoft.com/office/word/2012/wordml" xmlns:w16cex="http://schemas.microsoft.com/office/word/2018/wordml/cex" xmlns:w16cid="http://schemas.microsoft.com/office/word/2016/wordml/cid" xmlns:w16="http://schemas.microsoft.com/office/word/2018/wordml" xmlns:w16sdtdh="http://schemas.microsoft.com/office/word/2020/wordml/sdtdatahash" xmlns:w16se="http://schemas.microsoft.com/office/word/2015/wordml/symex" mc:Ignorable="w14 w15 w16se w16cid w16 w16cex w16sdtdh">
+<w:styles xmlns:mc="http://schemas.openxmlformats.org/markup-compatibility/2006" xmlns:r="http://schemas.openxmlformats.org/officeDocument/2006/relationships" xmlns:w="http://schemas.openxmlformats.org/wordprocessingml/2006/main" xmlns:w14="http://schemas.microsoft.com/office/word/2010/wordml" xmlns:w15="http://schemas.microsoft.com/office/word/2012/wordml" xmlns:w16cex="http://schemas.microsoft.com/office/word/2018/wordml/cex" xmlns:w16cid="http://schemas.microsoft.com/office/word/2016/wordml/cid" xmlns:w16="http://schemas.microsoft.com/office/word/2018/wordml" xmlns:w16du="http://schemas.microsoft.com/office/word/2023/wordml/word16du" xmlns:w16sdtdh="http://schemas.microsoft.com/office/word/2020/wordml/sdtdatahash" xmlns:w16se="http://schemas.microsoft.com/office/word/2015/wordml/symex" mc:Ignorable="w14 w15 w16se w16cid w16 w16cex w16sdtdh w16du">
   <w:docDefaults>
     <w:rPrDefault>
       <w:rPr>

</xml_diff>

<commit_message>
added missing services to the proposal
</commit_message>
<xml_diff>
--- a/docs/INFS803 Proposal.docx
+++ b/docs/INFS803 Proposal.docx
@@ -130,17 +130,19 @@
         </w:rPr>
         <w:t xml:space="preserve"> (</w:t>
       </w:r>
-      <w:r>
-        <w:rPr>
-          <w:rFonts w:cs="Times New Roman"/>
-        </w:rPr>
-        <w:t>19070279</w:t>
-      </w:r>
-      <w:r>
-        <w:rPr>
-          <w:rFonts w:cs="Times New Roman"/>
-        </w:rPr>
-        <w:t>)</w:t>
+      <w:proofErr w:type="spellStart"/>
+      <w:r>
+        <w:rPr>
+          <w:rFonts w:cs="Times New Roman"/>
+        </w:rPr>
+        <w:t>todo</w:t>
+      </w:r>
+      <w:proofErr w:type="spellEnd"/>
+      <w:r>
+        <w:rPr>
+          <w:rFonts w:cs="Times New Roman"/>
+        </w:rPr>
+        <w:t xml:space="preserve"> add here please)</w:t>
       </w:r>
     </w:p>
     <w:p>
@@ -161,19 +163,27 @@
         <w:rPr>
           <w:rFonts w:cs="Times New Roman"/>
         </w:rPr>
-        <w:t xml:space="preserve"> (</w:t>
-      </w:r>
-      <w:r>
-        <w:rPr>
-          <w:rFonts w:cs="Times New Roman"/>
-        </w:rPr>
-        <w:t>23215488</w:t>
-      </w:r>
-      <w:r>
-        <w:rPr>
-          <w:rFonts w:cs="Times New Roman"/>
-        </w:rPr>
-        <w:t>)</w:t>
+        <w:t xml:space="preserve"> </w:t>
+      </w:r>
+      <w:r>
+        <w:rPr>
+          <w:rFonts w:cs="Times New Roman"/>
+        </w:rPr>
+        <w:t>(</w:t>
+      </w:r>
+      <w:proofErr w:type="spellStart"/>
+      <w:r>
+        <w:rPr>
+          <w:rFonts w:cs="Times New Roman"/>
+        </w:rPr>
+        <w:t>todo</w:t>
+      </w:r>
+      <w:proofErr w:type="spellEnd"/>
+      <w:r>
+        <w:rPr>
+          <w:rFonts w:cs="Times New Roman"/>
+        </w:rPr>
+        <w:t xml:space="preserve"> add here please)</w:t>
       </w:r>
     </w:p>
     <w:p>
@@ -214,7 +224,7 @@
     </w:p>
     <w:p>
       <w:pPr>
-        <w:spacing w:line="276" w:lineRule="auto"/>
+        <w:spacing w:line="360" w:lineRule="auto"/>
       </w:pPr>
       <w:r>
         <w:t xml:space="preserve">CRISP offers a comprehensive solution designed to empower both job seekers and recruiters. For job seekers, CRISP provides an intuitive platform to craft </w:t>
@@ -234,7 +244,7 @@
     </w:p>
     <w:p>
       <w:pPr>
-        <w:spacing w:line="276" w:lineRule="auto"/>
+        <w:spacing w:line="360" w:lineRule="auto"/>
       </w:pPr>
       <w:r>
         <w:t>On the recruiter's front, CRISP equips hiring professionals with tools to effortlessly post job listings, rate, and engage with candidates. Furthermore, CRISP facilitates seamless communication channels, fostering meaningful interactions between recruiters and candidates throughout the recruitment journey.</w:t>
@@ -256,112 +266,371 @@
     </w:p>
     <w:p>
       <w:pPr>
-        <w:spacing w:line="276" w:lineRule="auto"/>
+        <w:pStyle w:val="Heading1"/>
+        <w:spacing w:before="0" w:after="0" w:line="360" w:lineRule="auto"/>
+        <w:rPr>
+          <w:rFonts w:cs="Times New Roman"/>
+        </w:rPr>
       </w:pPr>
       <w:r>
+        <w:rPr>
+          <w:rFonts w:eastAsiaTheme="minorHAnsi" w:cstheme="minorBidi"/>
+          <w:color w:val="auto"/>
+          <w:sz w:val="22"/>
+          <w:szCs w:val="24"/>
+        </w:rPr>
         <w:t xml:space="preserve">The </w:t>
       </w:r>
       <w:r>
+        <w:rPr>
+          <w:rFonts w:eastAsiaTheme="minorHAnsi" w:cstheme="minorBidi"/>
+          <w:color w:val="auto"/>
+          <w:sz w:val="22"/>
+          <w:szCs w:val="24"/>
+        </w:rPr>
         <w:t>project</w:t>
       </w:r>
       <w:r>
+        <w:rPr>
+          <w:rFonts w:eastAsiaTheme="minorHAnsi" w:cstheme="minorBidi"/>
+          <w:color w:val="auto"/>
+          <w:sz w:val="22"/>
+          <w:szCs w:val="24"/>
+        </w:rPr>
         <w:t xml:space="preserve"> delves into </w:t>
       </w:r>
       <w:r>
+        <w:rPr>
+          <w:rFonts w:eastAsiaTheme="minorHAnsi" w:cstheme="minorBidi"/>
+          <w:color w:val="auto"/>
+          <w:sz w:val="22"/>
+          <w:szCs w:val="24"/>
+        </w:rPr>
         <w:t>integrating</w:t>
       </w:r>
       <w:r>
-        <w:t xml:space="preserve"> cloud technologies, including Amazon Web Services (AWS) offerings such as AWS </w:t>
-      </w:r>
-      <w:r>
+        <w:rPr>
+          <w:rFonts w:eastAsiaTheme="minorHAnsi" w:cstheme="minorBidi"/>
+          <w:color w:val="auto"/>
+          <w:sz w:val="22"/>
+          <w:szCs w:val="24"/>
+        </w:rPr>
+        <w:t xml:space="preserve"> cloud technologies</w:t>
+      </w:r>
+      <w:r>
+        <w:rPr>
+          <w:rFonts w:eastAsiaTheme="minorHAnsi" w:cstheme="minorBidi"/>
+          <w:color w:val="auto"/>
+          <w:sz w:val="22"/>
+          <w:szCs w:val="24"/>
+        </w:rPr>
+        <w:t xml:space="preserve"> like</w:t>
+      </w:r>
+      <w:r>
+        <w:rPr>
+          <w:rFonts w:eastAsiaTheme="minorHAnsi" w:cstheme="minorBidi"/>
+          <w:color w:val="auto"/>
+          <w:sz w:val="22"/>
+          <w:szCs w:val="24"/>
+        </w:rPr>
+        <w:t xml:space="preserve"> </w:t>
+      </w:r>
+      <w:r>
+        <w:rPr>
+          <w:rFonts w:eastAsiaTheme="minorHAnsi" w:cstheme="minorBidi"/>
+          <w:color w:val="auto"/>
+          <w:sz w:val="22"/>
+          <w:szCs w:val="24"/>
+        </w:rPr>
+        <w:t xml:space="preserve">GitHub and </w:t>
+      </w:r>
+      <w:r>
+        <w:rPr>
+          <w:rFonts w:eastAsiaTheme="minorHAnsi" w:cstheme="minorBidi"/>
+          <w:color w:val="auto"/>
+          <w:sz w:val="22"/>
+          <w:szCs w:val="24"/>
+        </w:rPr>
+        <w:t>Amazon Web Services (AWS)</w:t>
+      </w:r>
+      <w:r>
+        <w:rPr>
+          <w:rFonts w:eastAsiaTheme="minorHAnsi" w:cstheme="minorBidi"/>
+          <w:color w:val="auto"/>
+          <w:sz w:val="22"/>
+          <w:szCs w:val="24"/>
+        </w:rPr>
+        <w:t>. O</w:t>
+      </w:r>
+      <w:r>
+        <w:rPr>
+          <w:rFonts w:eastAsiaTheme="minorHAnsi" w:cstheme="minorBidi"/>
+          <w:color w:val="auto"/>
+          <w:sz w:val="22"/>
+          <w:szCs w:val="24"/>
+        </w:rPr>
+        <w:t xml:space="preserve">fferings such as AWS </w:t>
+      </w:r>
+      <w:r>
+        <w:rPr>
+          <w:rFonts w:eastAsiaTheme="minorHAnsi" w:cstheme="minorBidi"/>
+          <w:color w:val="auto"/>
+          <w:sz w:val="22"/>
+          <w:szCs w:val="24"/>
+        </w:rPr>
         <w:t xml:space="preserve">Cognito, </w:t>
       </w:r>
       <w:r>
-        <w:t xml:space="preserve">S3, Route 53, Lambda, RDS (MySQL), GraphQL, and Amplify, within the traditional three-tier architecture model in software development. By leveraging these AWS services, we aim to </w:t>
-      </w:r>
-      <w:r>
+        <w:rPr>
+          <w:rFonts w:eastAsiaTheme="minorHAnsi" w:cstheme="minorBidi"/>
+          <w:color w:val="auto"/>
+          <w:sz w:val="22"/>
+          <w:szCs w:val="24"/>
+        </w:rPr>
+        <w:t xml:space="preserve">S3, Route 53, Lambda, </w:t>
+      </w:r>
+      <w:r>
+        <w:rPr>
+          <w:rFonts w:eastAsiaTheme="minorHAnsi" w:cstheme="minorBidi"/>
+          <w:color w:val="auto"/>
+          <w:sz w:val="22"/>
+          <w:szCs w:val="24"/>
+        </w:rPr>
+        <w:t>DynamoDB</w:t>
+      </w:r>
+      <w:r>
+        <w:rPr>
+          <w:rFonts w:eastAsiaTheme="minorHAnsi" w:cstheme="minorBidi"/>
+          <w:color w:val="auto"/>
+          <w:sz w:val="22"/>
+          <w:szCs w:val="24"/>
+        </w:rPr>
+        <w:t xml:space="preserve">, </w:t>
+      </w:r>
+      <w:r>
+        <w:rPr>
+          <w:rFonts w:eastAsiaTheme="minorHAnsi" w:cstheme="minorBidi"/>
+          <w:color w:val="auto"/>
+          <w:sz w:val="22"/>
+          <w:szCs w:val="24"/>
+        </w:rPr>
+        <w:t>API Gateway</w:t>
+      </w:r>
+      <w:r>
+        <w:rPr>
+          <w:rFonts w:eastAsiaTheme="minorHAnsi" w:cstheme="minorBidi"/>
+          <w:color w:val="auto"/>
+          <w:sz w:val="22"/>
+          <w:szCs w:val="24"/>
+        </w:rPr>
+        <w:t>, and Amplify</w:t>
+      </w:r>
+      <w:r>
+        <w:rPr>
+          <w:rFonts w:eastAsiaTheme="minorHAnsi" w:cstheme="minorBidi"/>
+          <w:color w:val="auto"/>
+          <w:sz w:val="22"/>
+          <w:szCs w:val="24"/>
+        </w:rPr>
+        <w:t xml:space="preserve"> are part of</w:t>
+      </w:r>
+      <w:r>
+        <w:rPr>
+          <w:rFonts w:eastAsiaTheme="minorHAnsi" w:cstheme="minorBidi"/>
+          <w:color w:val="auto"/>
+          <w:sz w:val="22"/>
+          <w:szCs w:val="24"/>
+        </w:rPr>
+        <w:t xml:space="preserve"> the traditional three-tier architecture model in software development. By leveraging these AWS services, we aim to </w:t>
+      </w:r>
+      <w:r>
+        <w:rPr>
+          <w:rFonts w:eastAsiaTheme="minorHAnsi" w:cstheme="minorBidi"/>
+          <w:color w:val="auto"/>
+          <w:sz w:val="22"/>
+          <w:szCs w:val="24"/>
+        </w:rPr>
         <w:t>optimi</w:t>
       </w:r>
       <w:r>
+        <w:rPr>
+          <w:rFonts w:eastAsiaTheme="minorHAnsi" w:cstheme="minorBidi"/>
+          <w:color w:val="auto"/>
+          <w:sz w:val="22"/>
+          <w:szCs w:val="24"/>
+        </w:rPr>
         <w:t>s</w:t>
       </w:r>
       <w:r>
+        <w:rPr>
+          <w:rFonts w:eastAsiaTheme="minorHAnsi" w:cstheme="minorBidi"/>
+          <w:color w:val="auto"/>
+          <w:sz w:val="22"/>
+          <w:szCs w:val="24"/>
+        </w:rPr>
         <w:t>e</w:t>
       </w:r>
       <w:r>
+        <w:rPr>
+          <w:rFonts w:eastAsiaTheme="minorHAnsi" w:cstheme="minorBidi"/>
+          <w:color w:val="auto"/>
+          <w:sz w:val="22"/>
+          <w:szCs w:val="24"/>
+        </w:rPr>
         <w:t xml:space="preserve"> the </w:t>
       </w:r>
       <w:r>
+        <w:rPr>
+          <w:rFonts w:eastAsiaTheme="minorHAnsi" w:cstheme="minorBidi"/>
+          <w:color w:val="auto"/>
+          <w:sz w:val="22"/>
+          <w:szCs w:val="24"/>
+        </w:rPr>
         <w:t xml:space="preserve">cost, </w:t>
       </w:r>
       <w:r>
+        <w:rPr>
+          <w:rFonts w:eastAsiaTheme="minorHAnsi" w:cstheme="minorBidi"/>
+          <w:color w:val="auto"/>
+          <w:sz w:val="22"/>
+          <w:szCs w:val="24"/>
+        </w:rPr>
         <w:t xml:space="preserve">scalability, flexibility, and efficiency of software deployment and management. AWS </w:t>
       </w:r>
       <w:r>
+        <w:rPr>
+          <w:rFonts w:eastAsiaTheme="minorHAnsi" w:cstheme="minorBidi"/>
+          <w:color w:val="auto"/>
+          <w:sz w:val="22"/>
+          <w:szCs w:val="24"/>
+        </w:rPr>
         <w:t xml:space="preserve">Cognito is used for user authentication and authorisation, </w:t>
       </w:r>
       <w:r>
-        <w:t xml:space="preserve">S3 provides scalable object storage, Route 53 offers scalable domain name system (DNS) web service, Lambda enables serverless computing, RDS (MySQL) delivers managed relational databases, GraphQL facilitates efficient data querying, and Amplify streamlines the development and deployment of cloud-based applications. Through a comprehensive examination of how these AWS services can be integrated into each </w:t>
-      </w:r>
-      <w:r>
+        <w:rPr>
+          <w:rFonts w:eastAsiaTheme="minorHAnsi" w:cstheme="minorBidi"/>
+          <w:color w:val="auto"/>
+          <w:sz w:val="22"/>
+          <w:szCs w:val="24"/>
+        </w:rPr>
+        <w:t xml:space="preserve">S3 provides object storage, Route 53 offers domain name system (DNS), Lambda enables serverless computing, </w:t>
+      </w:r>
+      <w:r>
+        <w:rPr>
+          <w:rFonts w:eastAsiaTheme="minorHAnsi" w:cstheme="minorBidi"/>
+          <w:color w:val="auto"/>
+          <w:sz w:val="22"/>
+          <w:szCs w:val="24"/>
+        </w:rPr>
+        <w:t>DynamoDB</w:t>
+      </w:r>
+      <w:r>
+        <w:rPr>
+          <w:rFonts w:eastAsiaTheme="minorHAnsi" w:cstheme="minorBidi"/>
+          <w:color w:val="auto"/>
+          <w:sz w:val="22"/>
+          <w:szCs w:val="24"/>
+        </w:rPr>
+        <w:t xml:space="preserve"> delivers managed </w:t>
+      </w:r>
+      <w:r>
+        <w:rPr>
+          <w:rFonts w:eastAsiaTheme="minorHAnsi" w:cstheme="minorBidi"/>
+          <w:color w:val="auto"/>
+          <w:sz w:val="22"/>
+          <w:szCs w:val="24"/>
+        </w:rPr>
+        <w:t>NoSQL</w:t>
+      </w:r>
+      <w:r>
+        <w:rPr>
+          <w:rFonts w:eastAsiaTheme="minorHAnsi" w:cstheme="minorBidi"/>
+          <w:color w:val="auto"/>
+          <w:sz w:val="22"/>
+          <w:szCs w:val="24"/>
+        </w:rPr>
+        <w:t xml:space="preserve"> databases, </w:t>
+      </w:r>
+      <w:r>
+        <w:rPr>
+          <w:rFonts w:eastAsiaTheme="minorHAnsi" w:cstheme="minorBidi"/>
+          <w:color w:val="auto"/>
+          <w:sz w:val="22"/>
+          <w:szCs w:val="24"/>
+        </w:rPr>
+        <w:t>API Gateway</w:t>
+      </w:r>
+      <w:r>
+        <w:rPr>
+          <w:rFonts w:eastAsiaTheme="minorHAnsi" w:cstheme="minorBidi"/>
+          <w:color w:val="auto"/>
+          <w:sz w:val="22"/>
+          <w:szCs w:val="24"/>
+        </w:rPr>
+        <w:t xml:space="preserve"> facilitates efficient </w:t>
+      </w:r>
+      <w:r>
+        <w:rPr>
+          <w:rFonts w:eastAsiaTheme="minorHAnsi" w:cstheme="minorBidi"/>
+          <w:color w:val="auto"/>
+          <w:sz w:val="22"/>
+          <w:szCs w:val="24"/>
+        </w:rPr>
+        <w:t>RESTful API functions</w:t>
+      </w:r>
+      <w:r>
+        <w:rPr>
+          <w:rFonts w:eastAsiaTheme="minorHAnsi" w:cstheme="minorBidi"/>
+          <w:color w:val="auto"/>
+          <w:sz w:val="22"/>
+          <w:szCs w:val="24"/>
+        </w:rPr>
+        <w:t xml:space="preserve">, and Amplify streamlines the development and deployment of cloud-based applications. </w:t>
+      </w:r>
+      <w:r>
+        <w:rPr>
+          <w:rFonts w:eastAsiaTheme="minorHAnsi" w:cstheme="minorBidi"/>
+          <w:color w:val="auto"/>
+          <w:sz w:val="22"/>
+          <w:szCs w:val="24"/>
+        </w:rPr>
+        <w:t xml:space="preserve">GitHub is used for the source code, configuration, and documentation repository. </w:t>
+      </w:r>
+      <w:r>
+        <w:rPr>
+          <w:rFonts w:eastAsiaTheme="minorHAnsi" w:cstheme="minorBidi"/>
+          <w:color w:val="auto"/>
+          <w:sz w:val="22"/>
+          <w:szCs w:val="24"/>
+        </w:rPr>
+        <w:t xml:space="preserve">Through a comprehensive examination of how these services can be integrated into each </w:t>
+      </w:r>
+      <w:r>
+        <w:rPr>
+          <w:rFonts w:eastAsiaTheme="minorHAnsi" w:cstheme="minorBidi"/>
+          <w:color w:val="auto"/>
+          <w:sz w:val="22"/>
+          <w:szCs w:val="24"/>
+        </w:rPr>
         <w:t>architecture tier</w:t>
       </w:r>
       <w:r>
+        <w:rPr>
+          <w:rFonts w:eastAsiaTheme="minorHAnsi" w:cstheme="minorBidi"/>
+          <w:color w:val="auto"/>
+          <w:sz w:val="22"/>
+          <w:szCs w:val="24"/>
+        </w:rPr>
         <w:t>, our research seeks to propose innovative approaches for deploying, scaling, and maintaining applications</w:t>
       </w:r>
       <w:r>
+        <w:rPr>
+          <w:rFonts w:eastAsiaTheme="minorHAnsi" w:cstheme="minorBidi"/>
+          <w:color w:val="auto"/>
+          <w:sz w:val="22"/>
+          <w:szCs w:val="24"/>
+        </w:rPr>
         <w:t>.</w:t>
-      </w:r>
-    </w:p>
-    <w:p>
-      <w:pPr>
-        <w:spacing w:line="276" w:lineRule="auto"/>
-      </w:pPr>
-      <w:r>
-        <w:t xml:space="preserve">In the frontend, we'll use </w:t>
-      </w:r>
-      <w:r>
-        <w:rPr>
-          <w:i/>
-          <w:iCs/>
-        </w:rPr>
-        <w:t>TypeScript</w:t>
-      </w:r>
-      <w:r>
-        <w:t xml:space="preserve"> with </w:t>
-      </w:r>
-      <w:r>
-        <w:rPr>
-          <w:i/>
-          <w:iCs/>
-        </w:rPr>
-        <w:t>React</w:t>
-      </w:r>
-      <w:r>
-        <w:t xml:space="preserve"> for a dynamic UI, and Vite for efficient builds. Tailwind CSS will style our app for rapid, responsive design. Automated pipelines will compile and deploy the frontend upon successful PRs to the main branch, ensuring consistent updates.</w:t>
-      </w:r>
-      <w:r>
-        <w:t xml:space="preserve"> To ensure code quality we’ll use testing frameworks like </w:t>
-      </w:r>
-      <w:r>
-        <w:rPr>
-          <w:i/>
-          <w:iCs/>
-        </w:rPr>
-        <w:t>Vitest</w:t>
-      </w:r>
-      <w:r>
-        <w:t xml:space="preserve"> for unit testing and </w:t>
-      </w:r>
-      <w:r>
-        <w:rPr>
-          <w:i/>
-          <w:iCs/>
-        </w:rPr>
-        <w:t>Playwright</w:t>
-      </w:r>
-      <w:r>
-        <w:t xml:space="preserve"> for E2E testing.</w:t>
       </w:r>
     </w:p>
     <w:p>
@@ -375,7 +644,7 @@
     </w:p>
     <w:p>
       <w:pPr>
-        <w:spacing w:line="276" w:lineRule="auto"/>
+        <w:spacing w:line="360" w:lineRule="auto"/>
       </w:pPr>
       <w:r>
         <w:t>Using</w:t>
@@ -397,7 +666,7 @@
     </w:p>
     <w:p>
       <w:pPr>
-        <w:spacing w:line="276" w:lineRule="auto"/>
+        <w:spacing w:line="360" w:lineRule="auto"/>
       </w:pPr>
       <w:r>
         <w:rPr>
@@ -421,135 +690,6 @@
         <w:t>.</w:t>
       </w:r>
     </w:p>
-    <w:p>
-      <w:pPr>
-        <w:rPr>
-          <w:rFonts w:eastAsiaTheme="majorEastAsia" w:cs="Times New Roman"/>
-          <w:color w:val="0F4761" w:themeColor="accent1" w:themeShade="BF"/>
-          <w:sz w:val="28"/>
-          <w:szCs w:val="40"/>
-        </w:rPr>
-      </w:pPr>
-      <w:r>
-        <w:rPr>
-          <w:rFonts w:cs="Times New Roman"/>
-        </w:rPr>
-        <w:br w:type="page"/>
-      </w:r>
-    </w:p>
-    <w:p>
-      <w:pPr>
-        <w:pStyle w:val="Heading1"/>
-        <w:rPr>
-          <w:rFonts w:cs="Times New Roman"/>
-        </w:rPr>
-      </w:pPr>
-      <w:r>
-        <w:rPr>
-          <w:rFonts w:cs="Times New Roman"/>
-        </w:rPr>
-        <w:lastRenderedPageBreak/>
-        <w:t>Team Members and Responsibilities</w:t>
-      </w:r>
-    </w:p>
-    <w:p/>
-    <w:tbl>
-      <w:tblPr>
-        <w:tblStyle w:val="TableGrid"/>
-        <w:tblW w:w="0" w:type="auto"/>
-        <w:tblLook w:val="04A0" w:firstRow="1" w:lastRow="0" w:firstColumn="1" w:lastColumn="0" w:noHBand="0" w:noVBand="1"/>
-      </w:tblPr>
-      <w:tblGrid>
-        <w:gridCol w:w="2547"/>
-        <w:gridCol w:w="6803"/>
-      </w:tblGrid>
-      <w:tr>
-        <w:tc>
-          <w:tcPr>
-            <w:tcW w:w="2547" w:type="dxa"/>
-          </w:tcPr>
-          <w:p>
-            <w:pPr>
-              <w:pStyle w:val="Heading3"/>
-              <w:jc w:val="center"/>
-            </w:pPr>
-            <w:r>
-              <w:t>Team Member</w:t>
-            </w:r>
-          </w:p>
-        </w:tc>
-        <w:tc>
-          <w:tcPr>
-            <w:tcW w:w="6803" w:type="dxa"/>
-          </w:tcPr>
-          <w:p>
-            <w:pPr>
-              <w:pStyle w:val="Heading3"/>
-              <w:jc w:val="center"/>
-            </w:pPr>
-            <w:r>
-              <w:t>Contributions and Responsibilities</w:t>
-            </w:r>
-          </w:p>
-        </w:tc>
-      </w:tr>
-      <w:tr>
-        <w:tc>
-          <w:tcPr>
-            <w:tcW w:w="2547" w:type="dxa"/>
-          </w:tcPr>
-          <w:p>
-            <w:r>
-              <w:t>Juan Herbst</w:t>
-            </w:r>
-          </w:p>
-        </w:tc>
-        <w:tc>
-          <w:tcPr>
-            <w:tcW w:w="6803" w:type="dxa"/>
-          </w:tcPr>
-          <w:p/>
-        </w:tc>
-      </w:tr>
-      <w:tr>
-        <w:tc>
-          <w:tcPr>
-            <w:tcW w:w="2547" w:type="dxa"/>
-          </w:tcPr>
-          <w:p>
-            <w:r>
-              <w:t>Mike Chene</w:t>
-            </w:r>
-          </w:p>
-        </w:tc>
-        <w:tc>
-          <w:tcPr>
-            <w:tcW w:w="6803" w:type="dxa"/>
-          </w:tcPr>
-          <w:p/>
-        </w:tc>
-      </w:tr>
-      <w:tr>
-        <w:tc>
-          <w:tcPr>
-            <w:tcW w:w="2547" w:type="dxa"/>
-          </w:tcPr>
-          <w:p>
-            <w:r>
-              <w:t>Tommaso Cammelli</w:t>
-            </w:r>
-          </w:p>
-        </w:tc>
-        <w:tc>
-          <w:tcPr>
-            <w:tcW w:w="6803" w:type="dxa"/>
-          </w:tcPr>
-          <w:p/>
-        </w:tc>
-      </w:tr>
-    </w:tbl>
-    <w:p/>
-    <w:p/>
     <w:sectPr>
       <w:pgSz w:w="12240" w:h="15840"/>
       <w:pgMar w:top="1440" w:right="1440" w:bottom="1440" w:left="1440" w:header="708" w:footer="708" w:gutter="0"/>

</xml_diff>

<commit_message>
fix: added dynamodb part and removed table of contributions and responsibilities in proposal
</commit_message>
<xml_diff>
--- a/docs/INFS803 Proposal.docx
+++ b/docs/INFS803 Proposal.docx
@@ -1,6 +1,6 @@
 
 <file path=word/document.xml><?xml version="1.0" encoding="utf-8"?>
-<w:document xmlns:wpc="http://schemas.microsoft.com/office/word/2010/wordprocessingCanvas" xmlns:cx="http://schemas.microsoft.com/office/drawing/2014/chartex" xmlns:cx1="http://schemas.microsoft.com/office/drawing/2015/9/8/chartex" xmlns:cx2="http://schemas.microsoft.com/office/drawing/2015/10/21/chartex" xmlns:cx3="http://schemas.microsoft.com/office/drawing/2016/5/9/chartex" xmlns:cx4="http://schemas.microsoft.com/office/drawing/2016/5/10/chartex" xmlns:cx5="http://schemas.microsoft.com/office/drawing/2016/5/11/chartex" xmlns:cx6="http://schemas.microsoft.com/office/drawing/2016/5/12/chartex" xmlns:cx7="http://schemas.microsoft.com/office/drawing/2016/5/13/chartex" xmlns:cx8="http://schemas.microsoft.com/office/drawing/2016/5/14/chartex" xmlns:mc="http://schemas.openxmlformats.org/markup-compatibility/2006" xmlns:aink="http://schemas.microsoft.com/office/drawing/2016/ink" xmlns:am3d="http://schemas.microsoft.com/office/drawing/2017/model3d" xmlns:o="urn:schemas-microsoft-com:office:office" xmlns:oel="http://schemas.microsoft.com/office/2019/extlst" xmlns:r="http://schemas.openxmlformats.org/officeDocument/2006/relationships" xmlns:m="http://schemas.openxmlformats.org/officeDocument/2006/math" xmlns:v="urn:schemas-microsoft-com:vml" xmlns:wp14="http://schemas.microsoft.com/office/word/2010/wordprocessingDrawing" xmlns:wp="http://schemas.openxmlformats.org/drawingml/2006/wordprocessingDrawing" xmlns:w10="urn:schemas-microsoft-com:office:word" xmlns:w="http://schemas.openxmlformats.org/wordprocessingml/2006/main" xmlns:w14="http://schemas.microsoft.com/office/word/2010/wordml" xmlns:w15="http://schemas.microsoft.com/office/word/2012/wordml" xmlns:w16cex="http://schemas.microsoft.com/office/word/2018/wordml/cex" xmlns:w16cid="http://schemas.microsoft.com/office/word/2016/wordml/cid" xmlns:w16="http://schemas.microsoft.com/office/word/2018/wordml" xmlns:w16du="http://schemas.microsoft.com/office/word/2023/wordml/word16du" xmlns:w16sdtdh="http://schemas.microsoft.com/office/word/2020/wordml/sdtdatahash" xmlns:w16se="http://schemas.microsoft.com/office/word/2015/wordml/symex" xmlns:wpg="http://schemas.microsoft.com/office/word/2010/wordprocessingGroup" xmlns:wpi="http://schemas.microsoft.com/office/word/2010/wordprocessingInk" xmlns:wne="http://schemas.microsoft.com/office/word/2006/wordml" xmlns:wps="http://schemas.microsoft.com/office/word/2010/wordprocessingShape" mc:Ignorable="w14 w15 w16se w16cid w16 w16cex w16sdtdh w16du wp14">
+<w:document xmlns:wpc="http://schemas.microsoft.com/office/word/2010/wordprocessingCanvas" xmlns:cx="http://schemas.microsoft.com/office/drawing/2014/chartex" xmlns:cx1="http://schemas.microsoft.com/office/drawing/2015/9/8/chartex" xmlns:cx2="http://schemas.microsoft.com/office/drawing/2015/10/21/chartex" xmlns:cx3="http://schemas.microsoft.com/office/drawing/2016/5/9/chartex" xmlns:cx4="http://schemas.microsoft.com/office/drawing/2016/5/10/chartex" xmlns:cx5="http://schemas.microsoft.com/office/drawing/2016/5/11/chartex" xmlns:cx6="http://schemas.microsoft.com/office/drawing/2016/5/12/chartex" xmlns:cx7="http://schemas.microsoft.com/office/drawing/2016/5/13/chartex" xmlns:cx8="http://schemas.microsoft.com/office/drawing/2016/5/14/chartex" xmlns:mc="http://schemas.openxmlformats.org/markup-compatibility/2006" xmlns:aink="http://schemas.microsoft.com/office/drawing/2016/ink" xmlns:am3d="http://schemas.microsoft.com/office/drawing/2017/model3d" xmlns:o="urn:schemas-microsoft-com:office:office" xmlns:oel="http://schemas.microsoft.com/office/2019/extlst" xmlns:r="http://schemas.openxmlformats.org/officeDocument/2006/relationships" xmlns:m="http://schemas.openxmlformats.org/officeDocument/2006/math" xmlns:v="urn:schemas-microsoft-com:vml" xmlns:wp14="http://schemas.microsoft.com/office/word/2010/wordprocessingDrawing" xmlns:wp="http://schemas.openxmlformats.org/drawingml/2006/wordprocessingDrawing" xmlns:w10="urn:schemas-microsoft-com:office:word" xmlns:w="http://schemas.openxmlformats.org/wordprocessingml/2006/main" xmlns:w14="http://schemas.microsoft.com/office/word/2010/wordml" xmlns:w15="http://schemas.microsoft.com/office/word/2012/wordml" xmlns:w16cex="http://schemas.microsoft.com/office/word/2018/wordml/cex" xmlns:w16cid="http://schemas.microsoft.com/office/word/2016/wordml/cid" xmlns:w16="http://schemas.microsoft.com/office/word/2018/wordml" xmlns:w16sdtdh="http://schemas.microsoft.com/office/word/2020/wordml/sdtdatahash" xmlns:w16se="http://schemas.microsoft.com/office/word/2015/wordml/symex" xmlns:wpg="http://schemas.microsoft.com/office/word/2010/wordprocessingGroup" xmlns:wpi="http://schemas.microsoft.com/office/word/2010/wordprocessingInk" xmlns:wne="http://schemas.microsoft.com/office/word/2006/wordml" xmlns:wps="http://schemas.microsoft.com/office/word/2010/wordprocessingShape" mc:Ignorable="w14 w15 w16se w16cid w16 w16cex w16sdtdh wp14">
   <w:body>
     <w:p/>
     <w:p/>
@@ -227,6 +227,7 @@
     <w:p>
       <w:pPr>
         <w:spacing w:line="276" w:lineRule="auto"/>
+        <w:jc w:val="both"/>
       </w:pPr>
       <w:r>
         <w:t xml:space="preserve">CRISP offers a comprehensive solution designed to empower both job seekers and recruiters. For job seekers, CRISP provides an intuitive platform to craft </w:t>
@@ -247,6 +248,7 @@
     <w:p>
       <w:pPr>
         <w:spacing w:line="276" w:lineRule="auto"/>
+        <w:jc w:val="both"/>
       </w:pPr>
       <w:r>
         <w:t>On the recruiter's front, CRISP equips hiring professionals with tools to effortlessly post job listings, rate, and engage with candidates. Furthermore, CRISP facilitates seamless communication channels, fostering meaningful interactions between recruiters and candidates throughout the recruitment journey.</w:t>
@@ -269,6 +271,7 @@
     <w:p>
       <w:pPr>
         <w:spacing w:line="276" w:lineRule="auto"/>
+        <w:jc w:val="both"/>
       </w:pPr>
       <w:r>
         <w:t xml:space="preserve">The </w:t>
@@ -347,10 +350,7 @@
           <w:i/>
           <w:iCs/>
         </w:rPr>
-        <w:t>RDS</w:t>
-      </w:r>
-      <w:r>
-        <w:t xml:space="preserve"> (MySQL)</w:t>
+        <w:t>DynamoDB,</w:t>
       </w:r>
       <w:r>
         <w:t xml:space="preserve"> </w:t>
@@ -448,21 +448,18 @@
           <w:i/>
           <w:iCs/>
         </w:rPr>
-        <w:t>RDS</w:t>
-      </w:r>
-      <w:r>
-        <w:t xml:space="preserve"> (</w:t>
-      </w:r>
-      <w:r>
-        <w:rPr>
-          <w:i/>
-          <w:iCs/>
-        </w:rPr>
-        <w:t>MySQL</w:t>
-      </w:r>
-      <w:r>
-        <w:t xml:space="preserve">) delivers managed relational databases and </w:t>
-      </w:r>
+        <w:t>DynamoDB</w:t>
+      </w:r>
+      <w:r>
+        <w:t xml:space="preserve"> delivers managed relational databases</w:t>
+      </w:r>
+      <w:r>
+        <w:t>,</w:t>
+      </w:r>
+      <w:r>
+        <w:t xml:space="preserve"> and </w:t>
+      </w:r>
+      <w:proofErr w:type="gramStart"/>
       <w:r>
         <w:rPr>
           <w:i/>
@@ -470,8 +467,12 @@
         </w:rPr>
         <w:t>Amplify</w:t>
       </w:r>
-      <w:r>
-        <w:t xml:space="preserve"> streamlines the development and deployment of cloud-based applications. Through a comprehensive examination of how these </w:t>
+      <w:proofErr w:type="gramEnd"/>
+      <w:r>
+        <w:t xml:space="preserve"> streamlines the development and deployment of cloud-based applications.</w:t>
+      </w:r>
+      <w:r>
+        <w:t xml:space="preserve"> Through a comprehensive examination of how these </w:t>
       </w:r>
       <w:r>
         <w:rPr>
@@ -496,6 +497,7 @@
     <w:p>
       <w:pPr>
         <w:spacing w:line="276" w:lineRule="auto"/>
+        <w:jc w:val="both"/>
       </w:pPr>
       <w:r>
         <w:t xml:space="preserve">In the frontend, we'll use </w:t>
@@ -548,6 +550,36 @@
       </w:r>
       <w:r>
         <w:t xml:space="preserve"> for E2E testing.</w:t>
+      </w:r>
+    </w:p>
+    <w:p>
+      <w:pPr>
+        <w:spacing w:line="276" w:lineRule="auto"/>
+        <w:jc w:val="both"/>
+      </w:pPr>
+      <w:r>
+        <w:t xml:space="preserve">As for the database layer, DynamoDB is a fully managed NoSQL database </w:t>
+      </w:r>
+      <w:r>
+        <w:t>that</w:t>
+      </w:r>
+      <w:r>
+        <w:t xml:space="preserve"> </w:t>
+      </w:r>
+      <w:r>
+        <w:t xml:space="preserve">manages hardware provisioning, setup and configuration, replication, software patching, and cluster scaling. </w:t>
+      </w:r>
+      <w:r>
+        <w:t xml:space="preserve">Moreover, </w:t>
+      </w:r>
+      <w:r>
+        <w:t>DynamoDB offers data encryption feature</w:t>
+      </w:r>
+      <w:r>
+        <w:t>s</w:t>
+      </w:r>
+      <w:r>
+        <w:t xml:space="preserve"> to protect sensitive data.</w:t>
       </w:r>
     </w:p>
     <w:p>
@@ -562,6 +594,7 @@
     <w:p>
       <w:pPr>
         <w:spacing w:line="276" w:lineRule="auto"/>
+        <w:jc w:val="both"/>
       </w:pPr>
       <w:r>
         <w:t>Using</w:t>
@@ -594,14 +627,17 @@
     <w:p>
       <w:pPr>
         <w:spacing w:line="276" w:lineRule="auto"/>
-      </w:pPr>
-      <w:r>
         <w:rPr>
           <w:rFonts w:eastAsiaTheme="majorEastAsia" w:cstheme="majorBidi"/>
           <w:color w:val="0F4761" w:themeColor="accent1" w:themeShade="BF"/>
           <w:sz w:val="28"/>
           <w:szCs w:val="40"/>
         </w:rPr>
+      </w:pPr>
+      <w:r>
+        <w:rPr>
+          <w:rStyle w:val="Heading1Char"/>
+        </w:rPr>
         <w:t>Expected Outcomes</w:t>
       </w:r>
       <w:r>
@@ -626,126 +662,7 @@
           <w:szCs w:val="40"/>
         </w:rPr>
       </w:pPr>
-      <w:r>
-        <w:rPr>
-          <w:rFonts w:cs="Times New Roman"/>
-        </w:rPr>
-        <w:br w:type="page"/>
-      </w:r>
-    </w:p>
-    <w:p>
-      <w:pPr>
-        <w:pStyle w:val="Heading1"/>
-        <w:rPr>
-          <w:rFonts w:cs="Times New Roman"/>
-        </w:rPr>
-      </w:pPr>
-      <w:r>
-        <w:rPr>
-          <w:rFonts w:cs="Times New Roman"/>
-        </w:rPr>
-        <w:lastRenderedPageBreak/>
-        <w:t>Team Members and Responsibilities</w:t>
-      </w:r>
-    </w:p>
-    <w:p/>
-    <w:tbl>
-      <w:tblPr>
-        <w:tblStyle w:val="TableGrid"/>
-        <w:tblW w:w="0" w:type="auto"/>
-        <w:tblLook w:val="04A0" w:firstRow="1" w:lastRow="0" w:firstColumn="1" w:lastColumn="0" w:noHBand="0" w:noVBand="1"/>
-      </w:tblPr>
-      <w:tblGrid>
-        <w:gridCol w:w="2547"/>
-        <w:gridCol w:w="6803"/>
-      </w:tblGrid>
-      <w:tr>
-        <w:tc>
-          <w:tcPr>
-            <w:tcW w:w="2547" w:type="dxa"/>
-          </w:tcPr>
-          <w:p>
-            <w:pPr>
-              <w:pStyle w:val="Heading3"/>
-              <w:jc w:val="center"/>
-            </w:pPr>
-            <w:r>
-              <w:t>Team Member</w:t>
-            </w:r>
-          </w:p>
-        </w:tc>
-        <w:tc>
-          <w:tcPr>
-            <w:tcW w:w="6803" w:type="dxa"/>
-          </w:tcPr>
-          <w:p>
-            <w:pPr>
-              <w:pStyle w:val="Heading3"/>
-              <w:jc w:val="center"/>
-            </w:pPr>
-            <w:r>
-              <w:t>Contributions and Responsibilities</w:t>
-            </w:r>
-          </w:p>
-        </w:tc>
-      </w:tr>
-      <w:tr>
-        <w:tc>
-          <w:tcPr>
-            <w:tcW w:w="2547" w:type="dxa"/>
-          </w:tcPr>
-          <w:p>
-            <w:r>
-              <w:t>Juan Herbst</w:t>
-            </w:r>
-          </w:p>
-        </w:tc>
-        <w:tc>
-          <w:tcPr>
-            <w:tcW w:w="6803" w:type="dxa"/>
-          </w:tcPr>
-          <w:p/>
-        </w:tc>
-      </w:tr>
-      <w:tr>
-        <w:tc>
-          <w:tcPr>
-            <w:tcW w:w="2547" w:type="dxa"/>
-          </w:tcPr>
-          <w:p>
-            <w:r>
-              <w:t>Mike Chene</w:t>
-            </w:r>
-          </w:p>
-        </w:tc>
-        <w:tc>
-          <w:tcPr>
-            <w:tcW w:w="6803" w:type="dxa"/>
-          </w:tcPr>
-          <w:p/>
-        </w:tc>
-      </w:tr>
-      <w:tr>
-        <w:tc>
-          <w:tcPr>
-            <w:tcW w:w="2547" w:type="dxa"/>
-          </w:tcPr>
-          <w:p>
-            <w:r>
-              <w:t>Tommaso Cammelli</w:t>
-            </w:r>
-          </w:p>
-        </w:tc>
-        <w:tc>
-          <w:tcPr>
-            <w:tcW w:w="6803" w:type="dxa"/>
-          </w:tcPr>
-          <w:p/>
-        </w:tc>
-      </w:tr>
-    </w:tbl>
-    <w:p/>
-    <w:p/>
+    </w:p>
     <w:sectPr>
       <w:pgSz w:w="12240" w:h="15840"/>
       <w:pgMar w:top="1440" w:right="1440" w:bottom="1440" w:left="1440" w:header="708" w:footer="708" w:gutter="0"/>
@@ -757,7 +674,7 @@
 </file>
 
 <file path=word/styles.xml><?xml version="1.0" encoding="utf-8"?>
-<w:styles xmlns:mc="http://schemas.openxmlformats.org/markup-compatibility/2006" xmlns:r="http://schemas.openxmlformats.org/officeDocument/2006/relationships" xmlns:w="http://schemas.openxmlformats.org/wordprocessingml/2006/main" xmlns:w14="http://schemas.microsoft.com/office/word/2010/wordml" xmlns:w15="http://schemas.microsoft.com/office/word/2012/wordml" xmlns:w16cex="http://schemas.microsoft.com/office/word/2018/wordml/cex" xmlns:w16cid="http://schemas.microsoft.com/office/word/2016/wordml/cid" xmlns:w16="http://schemas.microsoft.com/office/word/2018/wordml" xmlns:w16du="http://schemas.microsoft.com/office/word/2023/wordml/word16du" xmlns:w16sdtdh="http://schemas.microsoft.com/office/word/2020/wordml/sdtdatahash" xmlns:w16se="http://schemas.microsoft.com/office/word/2015/wordml/symex" mc:Ignorable="w14 w15 w16se w16cid w16 w16cex w16sdtdh w16du">
+<w:styles xmlns:mc="http://schemas.openxmlformats.org/markup-compatibility/2006" xmlns:r="http://schemas.openxmlformats.org/officeDocument/2006/relationships" xmlns:w="http://schemas.openxmlformats.org/wordprocessingml/2006/main" xmlns:w14="http://schemas.microsoft.com/office/word/2010/wordml" xmlns:w15="http://schemas.microsoft.com/office/word/2012/wordml" xmlns:w16cex="http://schemas.microsoft.com/office/word/2018/wordml/cex" xmlns:w16cid="http://schemas.microsoft.com/office/word/2016/wordml/cid" xmlns:w16="http://schemas.microsoft.com/office/word/2018/wordml" xmlns:w16sdtdh="http://schemas.microsoft.com/office/word/2020/wordml/sdtdatahash" xmlns:w16se="http://schemas.microsoft.com/office/word/2015/wordml/symex" mc:Ignorable="w14 w15 w16se w16cid w16 w16cex w16sdtdh">
   <w:docDefaults>
     <w:rPrDefault>
       <w:rPr>

</xml_diff>

<commit_message>
final proposal for recview
</commit_message>
<xml_diff>
--- a/docs/INFS803 Proposal.docx
+++ b/docs/INFS803 Proposal.docx
@@ -217,7 +217,7 @@
     <w:p>
       <w:pPr>
         <w:pStyle w:val="Heading1"/>
-        <w:spacing w:line="360" w:lineRule="auto"/>
+        <w:spacing w:line="276" w:lineRule="auto"/>
       </w:pPr>
       <w:r>
         <w:lastRenderedPageBreak/>
@@ -233,16 +233,16 @@
         <w:t xml:space="preserve">CRISP offers a comprehensive solution designed to empower both job seekers and recruiters. For job seekers, CRISP provides an intuitive platform to craft </w:t>
       </w:r>
       <w:r>
-        <w:t>personali</w:t>
-      </w:r>
-      <w:r>
-        <w:t>s</w:t>
-      </w:r>
-      <w:r>
-        <w:t>ed</w:t>
-      </w:r>
-      <w:r>
-        <w:t xml:space="preserve"> profiles, complemented by the ability to upload introductory videos and traditional CVs. This multimedia approach transcends the confines of conventional resumes, compelling candidates to showcase their skills, experiences, and personality.</w:t>
+        <w:t>personalised</w:t>
+      </w:r>
+      <w:r>
+        <w:t xml:space="preserve"> profiles, complemented by the ability to upload introductory videos and traditional CVs. This multimedia approach </w:t>
+      </w:r>
+      <w:r>
+        <w:t>surpasses</w:t>
+      </w:r>
+      <w:r>
+        <w:t xml:space="preserve"> the confines of conventional resumes, compelling candidates to showcase their skills, experiences, and personality.</w:t>
       </w:r>
     </w:p>
     <w:p>
@@ -251,18 +251,24 @@
         <w:jc w:val="both"/>
       </w:pPr>
       <w:r>
-        <w:t>On the recruiter's front, CRISP equips hiring professionals with tools to effortlessly post job listings, rate, and engage with candidates. Furthermore, CRISP facilitates seamless communication channels, fostering meaningful interactions between recruiters and candidates throughout the recruitment journey.</w:t>
-      </w:r>
-    </w:p>
-    <w:p>
-      <w:pPr>
-        <w:spacing w:line="360" w:lineRule="auto"/>
+        <w:t xml:space="preserve">On the </w:t>
+      </w:r>
+      <w:r>
+        <w:t>recruiter's</w:t>
+      </w:r>
+      <w:r>
+        <w:t xml:space="preserve"> front, CRISP equips hiring professionals with tools to effortlessly post job listings, rate, and engage with candidates. Furthermore, CRISP facilitates seamless communication channels, fostering meaningful interactions between recruiters and candidates throughout the recruitment journey.</w:t>
+      </w:r>
+    </w:p>
+    <w:p>
+      <w:pPr>
+        <w:spacing w:line="276" w:lineRule="auto"/>
       </w:pPr>
     </w:p>
     <w:p>
       <w:pPr>
         <w:pStyle w:val="Heading1"/>
-        <w:spacing w:before="0" w:after="0" w:line="360" w:lineRule="auto"/>
+        <w:spacing w:before="0" w:after="0" w:line="276" w:lineRule="auto"/>
       </w:pPr>
       <w:r>
         <w:t>Proposed Methodology</w:t>
@@ -274,224 +280,31 @@
         <w:jc w:val="both"/>
       </w:pPr>
       <w:r>
-        <w:t xml:space="preserve">The </w:t>
-      </w:r>
-      <w:r>
-        <w:t>project</w:t>
-      </w:r>
-      <w:r>
-        <w:t xml:space="preserve"> delves into </w:t>
+        <w:t xml:space="preserve">The study explores </w:t>
       </w:r>
       <w:r>
         <w:t>integrating</w:t>
       </w:r>
       <w:r>
-        <w:t xml:space="preserve"> cloud technologies, including </w:t>
-      </w:r>
-      <w:r>
-        <w:rPr>
-          <w:i/>
-          <w:iCs/>
-        </w:rPr>
-        <w:t>Amazon Web Services</w:t>
-      </w:r>
-      <w:r>
-        <w:t xml:space="preserve"> (AWS) offerings such as </w:t>
-      </w:r>
-      <w:r>
-        <w:rPr>
-          <w:i/>
-          <w:iCs/>
-        </w:rPr>
-        <w:t xml:space="preserve">AWS </w:t>
-      </w:r>
-      <w:r>
-        <w:rPr>
-          <w:i/>
-          <w:iCs/>
-        </w:rPr>
-        <w:t>Cognito</w:t>
-      </w:r>
-      <w:r>
-        <w:t xml:space="preserve">, </w:t>
-      </w:r>
-      <w:r>
-        <w:rPr>
-          <w:i/>
-          <w:iCs/>
-        </w:rPr>
-        <w:t>S3</w:t>
-      </w:r>
-      <w:r>
-        <w:t xml:space="preserve">, </w:t>
-      </w:r>
-      <w:r>
-        <w:rPr>
-          <w:i/>
-          <w:iCs/>
-        </w:rPr>
-        <w:t>Route 53</w:t>
-      </w:r>
-      <w:r>
-        <w:t xml:space="preserve">, </w:t>
-      </w:r>
-      <w:r>
-        <w:rPr>
-          <w:i/>
-          <w:iCs/>
-        </w:rPr>
-        <w:t>Lambda</w:t>
-      </w:r>
-      <w:r>
-        <w:t xml:space="preserve">, </w:t>
-      </w:r>
-      <w:r>
-        <w:rPr>
-          <w:i/>
-          <w:iCs/>
-        </w:rPr>
-        <w:t>DynamoDB,</w:t>
-      </w:r>
-      <w:r>
-        <w:t xml:space="preserve"> </w:t>
-      </w:r>
-      <w:r>
-        <w:t xml:space="preserve">and </w:t>
-      </w:r>
-      <w:r>
-        <w:rPr>
-          <w:i/>
-          <w:iCs/>
-        </w:rPr>
-        <w:t>Amplify</w:t>
-      </w:r>
-      <w:r>
-        <w:t xml:space="preserve">, within the traditional three-tier architecture model in software development. By leveraging these </w:t>
-      </w:r>
-      <w:r>
-        <w:rPr>
-          <w:i/>
-          <w:iCs/>
-        </w:rPr>
-        <w:t>AWS services</w:t>
-      </w:r>
-      <w:r>
-        <w:t xml:space="preserve">, we aim to </w:t>
-      </w:r>
-      <w:r>
-        <w:t>optimi</w:t>
-      </w:r>
-      <w:r>
-        <w:t>s</w:t>
-      </w:r>
-      <w:r>
-        <w:t>e</w:t>
-      </w:r>
-      <w:r>
-        <w:t xml:space="preserve"> the </w:t>
-      </w:r>
-      <w:r>
-        <w:t xml:space="preserve">cost, </w:t>
-      </w:r>
-      <w:r>
-        <w:t xml:space="preserve">scalability, flexibility, and efficiency of software deployment and management. </w:t>
-      </w:r>
-      <w:r>
-        <w:rPr>
-          <w:i/>
-          <w:iCs/>
-        </w:rPr>
-        <w:t xml:space="preserve">AWS </w:t>
-      </w:r>
-      <w:r>
-        <w:rPr>
-          <w:i/>
-          <w:iCs/>
-        </w:rPr>
-        <w:t>Cognito</w:t>
-      </w:r>
-      <w:r>
-        <w:t xml:space="preserve"> is used for user authentication and authorisation, </w:t>
-      </w:r>
-      <w:r>
-        <w:rPr>
-          <w:i/>
-          <w:iCs/>
-        </w:rPr>
-        <w:t>S3</w:t>
-      </w:r>
-      <w:r>
-        <w:t xml:space="preserve"> provides scalable object storage, </w:t>
-      </w:r>
-      <w:r>
-        <w:rPr>
-          <w:i/>
-          <w:iCs/>
-        </w:rPr>
-        <w:t>Route 53</w:t>
-      </w:r>
-      <w:r>
-        <w:t xml:space="preserve"> offers scalable domain name system (DNS) web service, </w:t>
-      </w:r>
-      <w:r>
-        <w:rPr>
-          <w:i/>
-          <w:iCs/>
-        </w:rPr>
-        <w:t>Lambda</w:t>
-      </w:r>
-      <w:r>
-        <w:t xml:space="preserve"> enables serverless computing, </w:t>
-      </w:r>
-      <w:r>
-        <w:rPr>
-          <w:i/>
-          <w:iCs/>
-        </w:rPr>
-        <w:t>DynamoDB</w:t>
-      </w:r>
-      <w:r>
-        <w:t xml:space="preserve"> delivers managed relational databases</w:t>
-      </w:r>
-      <w:r>
-        <w:t>,</w:t>
-      </w:r>
-      <w:r>
-        <w:t xml:space="preserve"> and </w:t>
-      </w:r>
-      <w:proofErr w:type="gramStart"/>
-      <w:r>
-        <w:rPr>
-          <w:i/>
-          <w:iCs/>
-        </w:rPr>
-        <w:t>Amplify</w:t>
-      </w:r>
-      <w:proofErr w:type="gramEnd"/>
-      <w:r>
-        <w:t xml:space="preserve"> streamlines the development and deployment of cloud-based applications.</w:t>
-      </w:r>
-      <w:r>
-        <w:t xml:space="preserve"> Through a comprehensive examination of how these </w:t>
-      </w:r>
-      <w:r>
-        <w:rPr>
-          <w:i/>
-          <w:iCs/>
-        </w:rPr>
-        <w:t>AWS services</w:t>
-      </w:r>
-      <w:r>
-        <w:t xml:space="preserve"> can be integrated into each </w:t>
-      </w:r>
-      <w:r>
-        <w:t>architecture tier</w:t>
-      </w:r>
-      <w:r>
-        <w:t>, our research seeks to propose innovative approaches for deploying, scaling, and maintaining applications</w:t>
-      </w:r>
-      <w:r>
-        <w:t>.</w:t>
+        <w:t xml:space="preserve"> cloud technologies within the Amazon Web Services (AWS) platform to implement the conventional three-tier architecture prevalent in software development. By utilising these services, the objective is to enhance the efficiency of software delivery and cost management without compromising scalability, flexibility, or efficiency. AWS Cognito is </w:t>
+      </w:r>
+      <w:r>
+        <w:t>employed</w:t>
+      </w:r>
+      <w:r>
+        <w:t xml:space="preserve"> for user authentication and authorisation</w:t>
+      </w:r>
+      <w:r>
+        <w:t>. At the same time,</w:t>
+      </w:r>
+      <w:r>
+        <w:t xml:space="preserve"> AWS S3 provides scalable object storage, AWS Route 53 offers a scalable domain name system (DNS), AWS Lambda enables serverless computing, AWS DynamoDB delivers managed relational databases, AWS API Gateway manages RESTful endpoint deployments, and AWS Amplify streamlines the development and deployment of cloud-based applications. Through </w:t>
+      </w:r>
+      <w:r>
+        <w:t>thoroughly examining</w:t>
+      </w:r>
+      <w:r>
+        <w:t xml:space="preserve"> how these AWS services can be seamlessly integrated into each architectural tier, the research aims to propose innovative strategies for application deployment, scaling, and maintenance.</w:t>
       </w:r>
     </w:p>
     <w:p>
@@ -499,58 +312,6 @@
         <w:spacing w:line="276" w:lineRule="auto"/>
         <w:jc w:val="both"/>
       </w:pPr>
-      <w:r>
-        <w:t xml:space="preserve">In the frontend, we'll use </w:t>
-      </w:r>
-      <w:r>
-        <w:rPr>
-          <w:i/>
-          <w:iCs/>
-        </w:rPr>
-        <w:t>TypeScript</w:t>
-      </w:r>
-      <w:r>
-        <w:t xml:space="preserve"> </w:t>
-      </w:r>
-      <w:r>
-        <w:t xml:space="preserve">along </w:t>
-      </w:r>
-      <w:r>
-        <w:t xml:space="preserve">with </w:t>
-      </w:r>
-      <w:r>
-        <w:rPr>
-          <w:i/>
-          <w:iCs/>
-        </w:rPr>
-        <w:t>React</w:t>
-      </w:r>
-      <w:r>
-        <w:t xml:space="preserve"> for a dynamic UI and Vite for efficient builds. Tailwind CSS will style our app for rapid, responsive design. Automated pipelines will compile and deploy the frontend upon successful PRs to the main branch, ensuring consistent updates.</w:t>
-      </w:r>
-      <w:r>
-        <w:t xml:space="preserve"> To ensure code quality we’ll use testing frameworks like </w:t>
-      </w:r>
-      <w:r>
-        <w:rPr>
-          <w:i/>
-          <w:iCs/>
-        </w:rPr>
-        <w:t>Vitest</w:t>
-      </w:r>
-      <w:r>
-        <w:t xml:space="preserve"> for unit testing and </w:t>
-      </w:r>
-      <w:r>
-        <w:rPr>
-          <w:i/>
-          <w:iCs/>
-        </w:rPr>
-        <w:t>Playwright</w:t>
-      </w:r>
-      <w:r>
-        <w:t xml:space="preserve"> for E2E testing.</w:t>
-      </w:r>
     </w:p>
     <w:p>
       <w:pPr>
@@ -558,37 +319,37 @@
         <w:jc w:val="both"/>
       </w:pPr>
       <w:r>
-        <w:t xml:space="preserve">As for the database layer, DynamoDB is a fully managed NoSQL database </w:t>
-      </w:r>
-      <w:r>
-        <w:t>that</w:t>
-      </w:r>
-      <w:r>
-        <w:t xml:space="preserve"> </w:t>
-      </w:r>
-      <w:r>
-        <w:t xml:space="preserve">manages hardware provisioning, setup and configuration, replication, software patching, and cluster scaling. </w:t>
-      </w:r>
-      <w:r>
-        <w:t xml:space="preserve">Moreover, </w:t>
-      </w:r>
-      <w:r>
-        <w:t>DynamoDB offers data encryption feature</w:t>
-      </w:r>
-      <w:r>
-        <w:t>s</w:t>
-      </w:r>
-      <w:r>
-        <w:t xml:space="preserve"> to protect sensitive data.</w:t>
-      </w:r>
-    </w:p>
-    <w:p>
-      <w:pPr>
-        <w:pStyle w:val="Heading1"/>
-        <w:spacing w:line="360" w:lineRule="auto"/>
-      </w:pPr>
-      <w:r>
-        <w:t>Project Management</w:t>
+        <w:t>TypeScript and React are chosen for dynamic user interfaces</w:t>
+      </w:r>
+      <w:r>
+        <w:t xml:space="preserve"> for front-end development</w:t>
+      </w:r>
+      <w:r>
+        <w:t xml:space="preserve">, with Vite utilised for efficient builds. Tailwind </w:t>
+      </w:r>
+      <w:r>
+        <w:t xml:space="preserve">the </w:t>
+      </w:r>
+      <w:r>
+        <w:t xml:space="preserve">CSS style </w:t>
+      </w:r>
+      <w:r>
+        <w:t xml:space="preserve">of </w:t>
+      </w:r>
+      <w:r>
+        <w:t xml:space="preserve">the application to ensure a rapid, responsive design. Automated pipelines are implemented to compile and deploy the front end following successful pull requests (PR) to the main branch, ensuring consistent updates. </w:t>
+      </w:r>
+      <w:r>
+        <w:t>Testing</w:t>
+      </w:r>
+      <w:r>
+        <w:t xml:space="preserve"> frameworks such as Vitest for unit testing and Playwright for end-to-end testing are employed</w:t>
+      </w:r>
+      <w:r>
+        <w:t xml:space="preserve"> to uphold code quality</w:t>
+      </w:r>
+      <w:r>
+        <w:t>.</w:t>
       </w:r>
     </w:p>
     <w:p>
@@ -597,31 +358,84 @@
         <w:jc w:val="both"/>
       </w:pPr>
       <w:r>
+        <w:t xml:space="preserve">GitHub is the source control platform </w:t>
+      </w:r>
+      <w:r>
+        <w:t>for</w:t>
+      </w:r>
+      <w:r>
+        <w:t xml:space="preserve"> </w:t>
+      </w:r>
+      <w:r>
+        <w:t>managing</w:t>
+      </w:r>
+      <w:r>
+        <w:t xml:space="preserve"> versioning and collaboration among team members.</w:t>
+      </w:r>
+    </w:p>
+    <w:p>
+      <w:pPr>
+        <w:spacing w:line="276" w:lineRule="auto"/>
+        <w:jc w:val="both"/>
+      </w:pPr>
+    </w:p>
+    <w:p>
+      <w:pPr>
+        <w:spacing w:line="276" w:lineRule="auto"/>
+        <w:jc w:val="both"/>
+      </w:pPr>
+      <w:r>
+        <w:t xml:space="preserve">In the database layer, AWS DynamoDB </w:t>
+      </w:r>
+      <w:r>
+        <w:t>is</w:t>
+      </w:r>
+      <w:r>
+        <w:t xml:space="preserve"> a fully managed NoSQL database handling hardware provisioning, setup and configuration, replication, software patching, and cluster scaling. Additionally, DynamoDB incorporates data encryption features to safeguard sensitive information.</w:t>
+      </w:r>
+    </w:p>
+    <w:p>
+      <w:pPr>
+        <w:pStyle w:val="Heading1"/>
+        <w:spacing w:line="276" w:lineRule="auto"/>
+      </w:pPr>
+      <w:r>
+        <w:t>Project Management</w:t>
+      </w:r>
+    </w:p>
+    <w:p>
+      <w:pPr>
+        <w:spacing w:line="276" w:lineRule="auto"/>
+        <w:jc w:val="both"/>
+      </w:pPr>
+      <w:r>
         <w:t>Using</w:t>
       </w:r>
       <w:r>
         <w:t xml:space="preserve"> </w:t>
       </w:r>
       <w:r>
-        <w:rPr>
-          <w:i/>
-          <w:iCs/>
-        </w:rPr>
         <w:t>Scrum</w:t>
       </w:r>
       <w:r>
-        <w:t xml:space="preserve"> as the project delivery mechanism, CRISP provides a structured and iterative approach to software development, aligning seamlessly with the dynamic nature of cloud technologies and the evolving needs of stakeholders. By adopting Agile Scrum, the project team can break down the development process into smaller, manageable tasks or user stories, which are then organi</w:t>
-      </w:r>
-      <w:r>
-        <w:t>s</w:t>
-      </w:r>
-      <w:r>
-        <w:t>ed into sprints, typically lasting one week.</w:t>
-      </w:r>
-    </w:p>
-    <w:p>
-      <w:pPr>
-        <w:spacing w:line="360" w:lineRule="auto"/>
+        <w:t xml:space="preserve"> as the project delivery mechanism, CRISP provides a structured and iterative approach to software development, aligning seamlessly with the dynamic nature of cloud technologies and the evolving needs of stakeholders. By adopting </w:t>
+      </w:r>
+      <w:r>
+        <w:t>agility</w:t>
+      </w:r>
+      <w:r>
+        <w:t xml:space="preserve">, the project team can break down the development process into smaller, manageable tasks or user stories, which are then </w:t>
+      </w:r>
+      <w:r>
+        <w:t>organised</w:t>
+      </w:r>
+      <w:r>
+        <w:t xml:space="preserve"> into sprints, typically lasting one week.</w:t>
+      </w:r>
+    </w:p>
+    <w:p>
+      <w:pPr>
+        <w:spacing w:line="276" w:lineRule="auto"/>
       </w:pPr>
     </w:p>
     <w:p>
@@ -644,7 +458,19 @@
         <w:br/>
       </w:r>
       <w:r>
-        <w:t xml:space="preserve">The anticipated outcome is a highly scalable, resilient, cost-effective web-based recruitment platform. </w:t>
+        <w:t>The anticipated outcome is a highly scalable, resilient, cost-effective</w:t>
+      </w:r>
+      <w:r>
+        <w:t>,</w:t>
+      </w:r>
+      <w:r>
+        <w:t xml:space="preserve"> </w:t>
+      </w:r>
+      <w:r>
+        <w:t xml:space="preserve">serverless </w:t>
+      </w:r>
+      <w:r>
+        <w:t xml:space="preserve">web-based recruitment platform. </w:t>
       </w:r>
       <w:r>
         <w:t>By integrating specified cloud services, this platform will establish a robust infrastructure capable of seamlessly handling varying workloads</w:t>
@@ -652,16 +478,6 @@
       <w:r>
         <w:t>.</w:t>
       </w:r>
-    </w:p>
-    <w:p>
-      <w:pPr>
-        <w:rPr>
-          <w:rFonts w:eastAsiaTheme="majorEastAsia" w:cs="Times New Roman"/>
-          <w:color w:val="0F4761" w:themeColor="accent1" w:themeShade="BF"/>
-          <w:sz w:val="28"/>
-          <w:szCs w:val="40"/>
-        </w:rPr>
-      </w:pPr>
     </w:p>
     <w:sectPr>
       <w:pgSz w:w="12240" w:h="15840"/>

</xml_diff>